<commit_message>
Add problems solved to documentation. Remove tmp directory
</commit_message>
<xml_diff>
--- a/Docs/K8s-Azure.docx
+++ b/Docs/K8s-Azure.docx
@@ -64,7 +64,7 @@
             </w:rPr>
             <w:fldChar w:fldCharType="separate"/>
           </w:r>
-          <w:hyperlink w:anchor="_Toc75979710" w:history="1">
+          <w:hyperlink w:anchor="_Toc76373614" w:history="1">
             <w:r>
               <w:rPr>
                 <w:rStyle w:val="Hyperlink"/>
@@ -92,7 +92,7 @@
                 <w:noProof/>
                 <w:webHidden/>
               </w:rPr>
-              <w:instrText xml:space="preserve"> PAGEREF _Toc75979710 \h </w:instrText>
+              <w:instrText xml:space="preserve"> PAGEREF _Toc76373614 \h </w:instrText>
             </w:r>
             <w:r>
               <w:rPr>
@@ -138,7 +138,7 @@
               <w:szCs w:val="24"/>
             </w:rPr>
           </w:pPr>
-          <w:hyperlink w:anchor="_Toc75979711" w:history="1">
+          <w:hyperlink w:anchor="_Toc76373615" w:history="1">
             <w:r>
               <w:rPr>
                 <w:rStyle w:val="Hyperlink"/>
@@ -166,7 +166,7 @@
                 <w:noProof/>
                 <w:webHidden/>
               </w:rPr>
-              <w:instrText xml:space="preserve"> PAGEREF _Toc75979711 \h </w:instrText>
+              <w:instrText xml:space="preserve"> PAGEREF _Toc76373615 \h </w:instrText>
             </w:r>
             <w:r>
               <w:rPr>
@@ -212,7 +212,7 @@
               <w:szCs w:val="24"/>
             </w:rPr>
           </w:pPr>
-          <w:hyperlink w:anchor="_Toc75979712" w:history="1">
+          <w:hyperlink w:anchor="_Toc76373616" w:history="1">
             <w:r>
               <w:rPr>
                 <w:rStyle w:val="Hyperlink"/>
@@ -240,7 +240,7 @@
                 <w:noProof/>
                 <w:webHidden/>
               </w:rPr>
-              <w:instrText xml:space="preserve"> PAGEREF _Toc75979712 \h </w:instrText>
+              <w:instrText xml:space="preserve"> PAGEREF _Toc76373616 \h </w:instrText>
             </w:r>
             <w:r>
               <w:rPr>
@@ -286,7 +286,7 @@
               <w:noProof/>
             </w:rPr>
           </w:pPr>
-          <w:hyperlink w:anchor="_Toc75979713" w:history="1">
+          <w:hyperlink w:anchor="_Toc76373617" w:history="1">
             <w:r>
               <w:rPr>
                 <w:rStyle w:val="Hyperlink"/>
@@ -314,7 +314,7 @@
                 <w:noProof/>
                 <w:webHidden/>
               </w:rPr>
-              <w:instrText xml:space="preserve"> PAGEREF _Toc75979713 \h </w:instrText>
+              <w:instrText xml:space="preserve"> PAGEREF _Toc76373617 \h </w:instrText>
             </w:r>
             <w:r>
               <w:rPr>
@@ -334,7 +334,7 @@
                 <w:noProof/>
                 <w:webHidden/>
               </w:rPr>
-              <w:t>7</w:t>
+              <w:t>8</w:t>
             </w:r>
             <w:r>
               <w:rPr>
@@ -360,7 +360,7 @@
               <w:szCs w:val="24"/>
             </w:rPr>
           </w:pPr>
-          <w:hyperlink w:anchor="_Toc75979714" w:history="1">
+          <w:hyperlink w:anchor="_Toc76373618" w:history="1">
             <w:r>
               <w:rPr>
                 <w:rStyle w:val="Hyperlink"/>
@@ -388,7 +388,7 @@
                 <w:noProof/>
                 <w:webHidden/>
               </w:rPr>
-              <w:instrText xml:space="preserve"> PAGEREF _Toc75979714 \h </w:instrText>
+              <w:instrText xml:space="preserve"> PAGEREF _Toc76373618 \h </w:instrText>
             </w:r>
             <w:r>
               <w:rPr>
@@ -408,7 +408,7 @@
                 <w:noProof/>
                 <w:webHidden/>
               </w:rPr>
-              <w:t>7</w:t>
+              <w:t>8</w:t>
             </w:r>
             <w:r>
               <w:rPr>
@@ -434,7 +434,7 @@
               <w:szCs w:val="24"/>
             </w:rPr>
           </w:pPr>
-          <w:hyperlink w:anchor="_Toc75979715" w:history="1">
+          <w:hyperlink w:anchor="_Toc76373619" w:history="1">
             <w:r>
               <w:rPr>
                 <w:rStyle w:val="Hyperlink"/>
@@ -462,7 +462,7 @@
                 <w:noProof/>
                 <w:webHidden/>
               </w:rPr>
-              <w:instrText xml:space="preserve"> PAGEREF _Toc75979715 \h </w:instrText>
+              <w:instrText xml:space="preserve"> PAGEREF _Toc76373619 \h </w:instrText>
             </w:r>
             <w:r>
               <w:rPr>
@@ -482,7 +482,7 @@
                 <w:noProof/>
                 <w:webHidden/>
               </w:rPr>
-              <w:t>7</w:t>
+              <w:t>8</w:t>
             </w:r>
             <w:r>
               <w:rPr>
@@ -506,7 +506,7 @@
               <w:szCs w:val="24"/>
             </w:rPr>
           </w:pPr>
-          <w:hyperlink w:anchor="_Toc75979716" w:history="1">
+          <w:hyperlink w:anchor="_Toc76373620" w:history="1">
             <w:r>
               <w:rPr>
                 <w:rStyle w:val="Hyperlink"/>
@@ -547,7 +547,7 @@
                 <w:noProof/>
                 <w:webHidden/>
               </w:rPr>
-              <w:instrText xml:space="preserve"> PAGEREF _Toc75979716 \h </w:instrText>
+              <w:instrText xml:space="preserve"> PAGEREF _Toc76373620 \h </w:instrText>
             </w:r>
             <w:r>
               <w:rPr>
@@ -567,7 +567,7 @@
                 <w:noProof/>
                 <w:webHidden/>
               </w:rPr>
-              <w:t>8</w:t>
+              <w:t>9</w:t>
             </w:r>
             <w:r>
               <w:rPr>
@@ -591,7 +591,7 @@
               <w:szCs w:val="24"/>
             </w:rPr>
           </w:pPr>
-          <w:hyperlink w:anchor="_Toc75979717" w:history="1">
+          <w:hyperlink w:anchor="_Toc76373621" w:history="1">
             <w:r>
               <w:rPr>
                 <w:rStyle w:val="Hyperlink"/>
@@ -632,7 +632,7 @@
                 <w:noProof/>
                 <w:webHidden/>
               </w:rPr>
-              <w:instrText xml:space="preserve"> PAGEREF _Toc75979717 \h </w:instrText>
+              <w:instrText xml:space="preserve"> PAGEREF _Toc76373621 \h </w:instrText>
             </w:r>
             <w:r>
               <w:rPr>
@@ -652,7 +652,7 @@
                 <w:noProof/>
                 <w:webHidden/>
               </w:rPr>
-              <w:t>8</w:t>
+              <w:t>9</w:t>
             </w:r>
             <w:r>
               <w:rPr>
@@ -676,7 +676,7 @@
               <w:szCs w:val="24"/>
             </w:rPr>
           </w:pPr>
-          <w:hyperlink w:anchor="_Toc75979718" w:history="1">
+          <w:hyperlink w:anchor="_Toc76373622" w:history="1">
             <w:r>
               <w:rPr>
                 <w:rStyle w:val="Hyperlink"/>
@@ -717,7 +717,7 @@
                 <w:noProof/>
                 <w:webHidden/>
               </w:rPr>
-              <w:instrText xml:space="preserve"> PAGEREF _Toc75979718 \h </w:instrText>
+              <w:instrText xml:space="preserve"> PAGEREF _Toc76373622 \h </w:instrText>
             </w:r>
             <w:r>
               <w:rPr>
@@ -737,7 +737,7 @@
                 <w:noProof/>
                 <w:webHidden/>
               </w:rPr>
-              <w:t>9</w:t>
+              <w:t>10</w:t>
             </w:r>
             <w:r>
               <w:rPr>
@@ -761,7 +761,7 @@
               <w:szCs w:val="24"/>
             </w:rPr>
           </w:pPr>
-          <w:hyperlink w:anchor="_Toc75979719" w:history="1">
+          <w:hyperlink w:anchor="_Toc76373623" w:history="1">
             <w:r>
               <w:rPr>
                 <w:rStyle w:val="Hyperlink"/>
@@ -802,7 +802,7 @@
                 <w:noProof/>
                 <w:webHidden/>
               </w:rPr>
-              <w:instrText xml:space="preserve"> PAGEREF _Toc75979719 \h </w:instrText>
+              <w:instrText xml:space="preserve"> PAGEREF _Toc76373623 \h </w:instrText>
             </w:r>
             <w:r>
               <w:rPr>
@@ -822,7 +822,7 @@
                 <w:noProof/>
                 <w:webHidden/>
               </w:rPr>
-              <w:t>9</w:t>
+              <w:t>10</w:t>
             </w:r>
             <w:r>
               <w:rPr>
@@ -846,7 +846,7 @@
               <w:szCs w:val="24"/>
             </w:rPr>
           </w:pPr>
-          <w:hyperlink w:anchor="_Toc75979720" w:history="1">
+          <w:hyperlink w:anchor="_Toc76373624" w:history="1">
             <w:r>
               <w:rPr>
                 <w:rStyle w:val="Hyperlink"/>
@@ -907,7 +907,7 @@
                 <w:noProof/>
                 <w:webHidden/>
               </w:rPr>
-              <w:instrText xml:space="preserve"> PAGEREF _Toc75979720 \h </w:instrText>
+              <w:instrText xml:space="preserve"> PAGEREF _Toc76373624 \h </w:instrText>
             </w:r>
             <w:r>
               <w:rPr>
@@ -927,7 +927,7 @@
                 <w:noProof/>
                 <w:webHidden/>
               </w:rPr>
-              <w:t>11</w:t>
+              <w:t>12</w:t>
             </w:r>
             <w:r>
               <w:rPr>
@@ -951,7 +951,7 @@
               <w:szCs w:val="24"/>
             </w:rPr>
           </w:pPr>
-          <w:hyperlink w:anchor="_Toc75979721" w:history="1">
+          <w:hyperlink w:anchor="_Toc76373625" w:history="1">
             <w:r>
               <w:rPr>
                 <w:rStyle w:val="Hyperlink"/>
@@ -992,7 +992,7 @@
                 <w:noProof/>
                 <w:webHidden/>
               </w:rPr>
-              <w:instrText xml:space="preserve"> PAGEREF _Toc75979721 \h </w:instrText>
+              <w:instrText xml:space="preserve"> PAGEREF _Toc76373625 \h </w:instrText>
             </w:r>
             <w:r>
               <w:rPr>
@@ -1012,7 +1012,7 @@
                 <w:noProof/>
                 <w:webHidden/>
               </w:rPr>
-              <w:t>12</w:t>
+              <w:t>13</w:t>
             </w:r>
             <w:r>
               <w:rPr>
@@ -1036,7 +1036,7 @@
               <w:szCs w:val="24"/>
             </w:rPr>
           </w:pPr>
-          <w:hyperlink w:anchor="_Toc75979722" w:history="1">
+          <w:hyperlink w:anchor="_Toc76373626" w:history="1">
             <w:r>
               <w:rPr>
                 <w:rStyle w:val="Hyperlink"/>
@@ -1077,7 +1077,7 @@
                 <w:noProof/>
                 <w:webHidden/>
               </w:rPr>
-              <w:instrText xml:space="preserve"> PAGEREF _Toc75979722 \h </w:instrText>
+              <w:instrText xml:space="preserve"> PAGEREF _Toc76373626 \h </w:instrText>
             </w:r>
             <w:r>
               <w:rPr>
@@ -1097,7 +1097,7 @@
                 <w:noProof/>
                 <w:webHidden/>
               </w:rPr>
-              <w:t>12</w:t>
+              <w:t>13</w:t>
             </w:r>
             <w:r>
               <w:rPr>
@@ -1121,7 +1121,7 @@
               <w:szCs w:val="24"/>
             </w:rPr>
           </w:pPr>
-          <w:hyperlink w:anchor="_Toc75979723" w:history="1">
+          <w:hyperlink w:anchor="_Toc76373627" w:history="1">
             <w:r>
               <w:rPr>
                 <w:rStyle w:val="Hyperlink"/>
@@ -1162,7 +1162,7 @@
                 <w:noProof/>
                 <w:webHidden/>
               </w:rPr>
-              <w:instrText xml:space="preserve"> PAGEREF _Toc75979723 \h </w:instrText>
+              <w:instrText xml:space="preserve"> PAGEREF _Toc76373627 \h </w:instrText>
             </w:r>
             <w:r>
               <w:rPr>
@@ -1182,7 +1182,7 @@
                 <w:noProof/>
                 <w:webHidden/>
               </w:rPr>
-              <w:t>15</w:t>
+              <w:t>16</w:t>
             </w:r>
             <w:r>
               <w:rPr>
@@ -1206,7 +1206,7 @@
               <w:szCs w:val="24"/>
             </w:rPr>
           </w:pPr>
-          <w:hyperlink w:anchor="_Toc75979724" w:history="1">
+          <w:hyperlink w:anchor="_Toc76373628" w:history="1">
             <w:r>
               <w:rPr>
                 <w:rStyle w:val="Hyperlink"/>
@@ -1247,7 +1247,7 @@
                 <w:noProof/>
                 <w:webHidden/>
               </w:rPr>
-              <w:instrText xml:space="preserve"> PAGEREF _Toc75979724 \h </w:instrText>
+              <w:instrText xml:space="preserve"> PAGEREF _Toc76373628 \h </w:instrText>
             </w:r>
             <w:r>
               <w:rPr>
@@ -1267,7 +1267,7 @@
                 <w:noProof/>
                 <w:webHidden/>
               </w:rPr>
-              <w:t>17</w:t>
+              <w:t>18</w:t>
             </w:r>
             <w:r>
               <w:rPr>
@@ -1291,7 +1291,7 @@
               <w:szCs w:val="24"/>
             </w:rPr>
           </w:pPr>
-          <w:hyperlink w:anchor="_Toc75979725" w:history="1">
+          <w:hyperlink w:anchor="_Toc76373629" w:history="1">
             <w:r>
               <w:rPr>
                 <w:rStyle w:val="Hyperlink"/>
@@ -1332,7 +1332,7 @@
                 <w:noProof/>
                 <w:webHidden/>
               </w:rPr>
-              <w:instrText xml:space="preserve"> PAGEREF _Toc75979725 \h </w:instrText>
+              <w:instrText xml:space="preserve"> PAGEREF _Toc76373629 \h </w:instrText>
             </w:r>
             <w:r>
               <w:rPr>
@@ -1352,7 +1352,7 @@
                 <w:noProof/>
                 <w:webHidden/>
               </w:rPr>
-              <w:t>17</w:t>
+              <w:t>18</w:t>
             </w:r>
             <w:r>
               <w:rPr>
@@ -1378,7 +1378,7 @@
               <w:noProof/>
             </w:rPr>
           </w:pPr>
-          <w:hyperlink w:anchor="_Toc75979726" w:history="1">
+          <w:hyperlink w:anchor="_Toc76373630" w:history="1">
             <w:r>
               <w:rPr>
                 <w:rStyle w:val="Hyperlink"/>
@@ -1406,7 +1406,7 @@
                 <w:noProof/>
                 <w:webHidden/>
               </w:rPr>
-              <w:instrText xml:space="preserve"> PAGEREF _Toc75979726 \h </w:instrText>
+              <w:instrText xml:space="preserve"> PAGEREF _Toc76373630 \h </w:instrText>
             </w:r>
             <w:r>
               <w:rPr>
@@ -1426,7 +1426,7 @@
                 <w:noProof/>
                 <w:webHidden/>
               </w:rPr>
-              <w:t>18</w:t>
+              <w:t>19</w:t>
             </w:r>
             <w:r>
               <w:rPr>
@@ -1452,7 +1452,7 @@
               <w:szCs w:val="24"/>
             </w:rPr>
           </w:pPr>
-          <w:hyperlink w:anchor="_Toc75979727" w:history="1">
+          <w:hyperlink w:anchor="_Toc76373631" w:history="1">
             <w:r>
               <w:rPr>
                 <w:rStyle w:val="Hyperlink"/>
@@ -1480,7 +1480,7 @@
                 <w:noProof/>
                 <w:webHidden/>
               </w:rPr>
-              <w:instrText xml:space="preserve"> PAGEREF _Toc75979727 \h </w:instrText>
+              <w:instrText xml:space="preserve"> PAGEREF _Toc76373631 \h </w:instrText>
             </w:r>
             <w:r>
               <w:rPr>
@@ -1500,7 +1500,7 @@
                 <w:noProof/>
                 <w:webHidden/>
               </w:rPr>
-              <w:t>18</w:t>
+              <w:t>19</w:t>
             </w:r>
             <w:r>
               <w:rPr>
@@ -1524,7 +1524,7 @@
               <w:szCs w:val="24"/>
             </w:rPr>
           </w:pPr>
-          <w:hyperlink w:anchor="_Toc75979728" w:history="1">
+          <w:hyperlink w:anchor="_Toc76373632" w:history="1">
             <w:r>
               <w:rPr>
                 <w:rStyle w:val="Hyperlink"/>
@@ -1552,7 +1552,7 @@
                 <w:noProof/>
                 <w:webHidden/>
               </w:rPr>
-              <w:instrText xml:space="preserve"> PAGEREF _Toc75979728 \h </w:instrText>
+              <w:instrText xml:space="preserve"> PAGEREF _Toc76373632 \h </w:instrText>
             </w:r>
             <w:r>
               <w:rPr>
@@ -1572,7 +1572,7 @@
                 <w:noProof/>
                 <w:webHidden/>
               </w:rPr>
-              <w:t>18</w:t>
+              <w:t>19</w:t>
             </w:r>
             <w:r>
               <w:rPr>
@@ -1596,7 +1596,7 @@
               <w:szCs w:val="24"/>
             </w:rPr>
           </w:pPr>
-          <w:hyperlink w:anchor="_Toc75979729" w:history="1">
+          <w:hyperlink w:anchor="_Toc76373633" w:history="1">
             <w:r>
               <w:rPr>
                 <w:rStyle w:val="Hyperlink"/>
@@ -1624,7 +1624,7 @@
                 <w:noProof/>
                 <w:webHidden/>
               </w:rPr>
-              <w:instrText xml:space="preserve"> PAGEREF _Toc75979729 \h </w:instrText>
+              <w:instrText xml:space="preserve"> PAGEREF _Toc76373633 \h </w:instrText>
             </w:r>
             <w:r>
               <w:rPr>
@@ -1644,7 +1644,7 @@
                 <w:noProof/>
                 <w:webHidden/>
               </w:rPr>
-              <w:t>18</w:t>
+              <w:t>19</w:t>
             </w:r>
             <w:r>
               <w:rPr>
@@ -1668,7 +1668,7 @@
               <w:szCs w:val="24"/>
             </w:rPr>
           </w:pPr>
-          <w:hyperlink w:anchor="_Toc75979730" w:history="1">
+          <w:hyperlink w:anchor="_Toc76373634" w:history="1">
             <w:r>
               <w:rPr>
                 <w:rStyle w:val="Hyperlink"/>
@@ -1696,7 +1696,7 @@
                 <w:noProof/>
                 <w:webHidden/>
               </w:rPr>
-              <w:instrText xml:space="preserve"> PAGEREF _Toc75979730 \h </w:instrText>
+              <w:instrText xml:space="preserve"> PAGEREF _Toc76373634 \h </w:instrText>
             </w:r>
             <w:r>
               <w:rPr>
@@ -1716,7 +1716,7 @@
                 <w:noProof/>
                 <w:webHidden/>
               </w:rPr>
-              <w:t>19</w:t>
+              <w:t>20</w:t>
             </w:r>
             <w:r>
               <w:rPr>
@@ -1740,7 +1740,7 @@
               <w:szCs w:val="24"/>
             </w:rPr>
           </w:pPr>
-          <w:hyperlink w:anchor="_Toc75979731" w:history="1">
+          <w:hyperlink w:anchor="_Toc76373635" w:history="1">
             <w:r>
               <w:rPr>
                 <w:rStyle w:val="Hyperlink"/>
@@ -1768,7 +1768,7 @@
                 <w:noProof/>
                 <w:webHidden/>
               </w:rPr>
-              <w:instrText xml:space="preserve"> PAGEREF _Toc75979731 \h </w:instrText>
+              <w:instrText xml:space="preserve"> PAGEREF _Toc76373635 \h </w:instrText>
             </w:r>
             <w:r>
               <w:rPr>
@@ -1788,7 +1788,7 @@
                 <w:noProof/>
                 <w:webHidden/>
               </w:rPr>
-              <w:t>19</w:t>
+              <w:t>20</w:t>
             </w:r>
             <w:r>
               <w:rPr>
@@ -1812,7 +1812,7 @@
               <w:szCs w:val="24"/>
             </w:rPr>
           </w:pPr>
-          <w:hyperlink w:anchor="_Toc75979732" w:history="1">
+          <w:hyperlink w:anchor="_Toc76373636" w:history="1">
             <w:r>
               <w:rPr>
                 <w:rStyle w:val="Hyperlink"/>
@@ -1840,7 +1840,7 @@
                 <w:noProof/>
                 <w:webHidden/>
               </w:rPr>
-              <w:instrText xml:space="preserve"> PAGEREF _Toc75979732 \h </w:instrText>
+              <w:instrText xml:space="preserve"> PAGEREF _Toc76373636 \h </w:instrText>
             </w:r>
             <w:r>
               <w:rPr>
@@ -1860,7 +1860,7 @@
                 <w:noProof/>
                 <w:webHidden/>
               </w:rPr>
-              <w:t>19</w:t>
+              <w:t>20</w:t>
             </w:r>
             <w:r>
               <w:rPr>
@@ -1884,7 +1884,7 @@
               <w:szCs w:val="24"/>
             </w:rPr>
           </w:pPr>
-          <w:hyperlink w:anchor="_Toc75979733" w:history="1">
+          <w:hyperlink w:anchor="_Toc76373637" w:history="1">
             <w:r>
               <w:rPr>
                 <w:rStyle w:val="Hyperlink"/>
@@ -1912,7 +1912,7 @@
                 <w:noProof/>
                 <w:webHidden/>
               </w:rPr>
-              <w:instrText xml:space="preserve"> PAGEREF _Toc75979733 \h </w:instrText>
+              <w:instrText xml:space="preserve"> PAGEREF _Toc76373637 \h </w:instrText>
             </w:r>
             <w:r>
               <w:rPr>
@@ -1932,7 +1932,7 @@
                 <w:noProof/>
                 <w:webHidden/>
               </w:rPr>
-              <w:t>19</w:t>
+              <w:t>20</w:t>
             </w:r>
             <w:r>
               <w:rPr>
@@ -1956,7 +1956,7 @@
               <w:szCs w:val="24"/>
             </w:rPr>
           </w:pPr>
-          <w:hyperlink w:anchor="_Toc75979734" w:history="1">
+          <w:hyperlink w:anchor="_Toc76373638" w:history="1">
             <w:r>
               <w:rPr>
                 <w:rStyle w:val="Hyperlink"/>
@@ -1984,7 +1984,7 @@
                 <w:noProof/>
                 <w:webHidden/>
               </w:rPr>
-              <w:instrText xml:space="preserve"> PAGEREF _Toc75979734 \h </w:instrText>
+              <w:instrText xml:space="preserve"> PAGEREF _Toc76373638 \h </w:instrText>
             </w:r>
             <w:r>
               <w:rPr>
@@ -2004,7 +2004,7 @@
                 <w:noProof/>
                 <w:webHidden/>
               </w:rPr>
-              <w:t>19</w:t>
+              <w:t>20</w:t>
             </w:r>
             <w:r>
               <w:rPr>
@@ -2028,7 +2028,7 @@
               <w:szCs w:val="24"/>
             </w:rPr>
           </w:pPr>
-          <w:hyperlink w:anchor="_Toc75979735" w:history="1">
+          <w:hyperlink w:anchor="_Toc76373639" w:history="1">
             <w:r>
               <w:rPr>
                 <w:rStyle w:val="Hyperlink"/>
@@ -2056,7 +2056,7 @@
                 <w:noProof/>
                 <w:webHidden/>
               </w:rPr>
-              <w:instrText xml:space="preserve"> PAGEREF _Toc75979735 \h </w:instrText>
+              <w:instrText xml:space="preserve"> PAGEREF _Toc76373639 \h </w:instrText>
             </w:r>
             <w:r>
               <w:rPr>
@@ -2076,7 +2076,7 @@
                 <w:noProof/>
                 <w:webHidden/>
               </w:rPr>
-              <w:t>20</w:t>
+              <w:t>21</w:t>
             </w:r>
             <w:r>
               <w:rPr>
@@ -2100,7 +2100,7 @@
               <w:szCs w:val="24"/>
             </w:rPr>
           </w:pPr>
-          <w:hyperlink w:anchor="_Toc75979736" w:history="1">
+          <w:hyperlink w:anchor="_Toc76373640" w:history="1">
             <w:r>
               <w:rPr>
                 <w:rStyle w:val="Hyperlink"/>
@@ -2128,7 +2128,7 @@
                 <w:noProof/>
                 <w:webHidden/>
               </w:rPr>
-              <w:instrText xml:space="preserve"> PAGEREF _Toc75979736 \h </w:instrText>
+              <w:instrText xml:space="preserve"> PAGEREF _Toc76373640 \h </w:instrText>
             </w:r>
             <w:r>
               <w:rPr>
@@ -2148,7 +2148,7 @@
                 <w:noProof/>
                 <w:webHidden/>
               </w:rPr>
-              <w:t>20</w:t>
+              <w:t>21</w:t>
             </w:r>
             <w:r>
               <w:rPr>
@@ -2172,7 +2172,7 @@
               <w:szCs w:val="24"/>
             </w:rPr>
           </w:pPr>
-          <w:hyperlink w:anchor="_Toc75979737" w:history="1">
+          <w:hyperlink w:anchor="_Toc76373641" w:history="1">
             <w:r>
               <w:rPr>
                 <w:rStyle w:val="Hyperlink"/>
@@ -2200,7 +2200,7 @@
                 <w:noProof/>
                 <w:webHidden/>
               </w:rPr>
-              <w:instrText xml:space="preserve"> PAGEREF _Toc75979737 \h </w:instrText>
+              <w:instrText xml:space="preserve"> PAGEREF _Toc76373641 \h </w:instrText>
             </w:r>
             <w:r>
               <w:rPr>
@@ -2220,7 +2220,7 @@
                 <w:noProof/>
                 <w:webHidden/>
               </w:rPr>
-              <w:t>20</w:t>
+              <w:t>21</w:t>
             </w:r>
             <w:r>
               <w:rPr>
@@ -2244,7 +2244,7 @@
               <w:szCs w:val="24"/>
             </w:rPr>
           </w:pPr>
-          <w:hyperlink w:anchor="_Toc75979738" w:history="1">
+          <w:hyperlink w:anchor="_Toc76373642" w:history="1">
             <w:r>
               <w:rPr>
                 <w:rStyle w:val="Hyperlink"/>
@@ -2272,7 +2272,7 @@
                 <w:noProof/>
                 <w:webHidden/>
               </w:rPr>
-              <w:instrText xml:space="preserve"> PAGEREF _Toc75979738 \h </w:instrText>
+              <w:instrText xml:space="preserve"> PAGEREF _Toc76373642 \h </w:instrText>
             </w:r>
             <w:r>
               <w:rPr>
@@ -2292,7 +2292,7 @@
                 <w:noProof/>
                 <w:webHidden/>
               </w:rPr>
-              <w:t>20</w:t>
+              <w:t>21</w:t>
             </w:r>
             <w:r>
               <w:rPr>
@@ -2316,7 +2316,7 @@
               <w:szCs w:val="24"/>
             </w:rPr>
           </w:pPr>
-          <w:hyperlink w:anchor="_Toc75979739" w:history="1">
+          <w:hyperlink w:anchor="_Toc76373643" w:history="1">
             <w:r>
               <w:rPr>
                 <w:rStyle w:val="Hyperlink"/>
@@ -2344,7 +2344,7 @@
                 <w:noProof/>
                 <w:webHidden/>
               </w:rPr>
-              <w:instrText xml:space="preserve"> PAGEREF _Toc75979739 \h </w:instrText>
+              <w:instrText xml:space="preserve"> PAGEREF _Toc76373643 \h </w:instrText>
             </w:r>
             <w:r>
               <w:rPr>
@@ -2364,7 +2364,7 @@
                 <w:noProof/>
                 <w:webHidden/>
               </w:rPr>
-              <w:t>20</w:t>
+              <w:t>21</w:t>
             </w:r>
             <w:r>
               <w:rPr>
@@ -2388,7 +2388,7 @@
               <w:szCs w:val="24"/>
             </w:rPr>
           </w:pPr>
-          <w:hyperlink w:anchor="_Toc75979740" w:history="1">
+          <w:hyperlink w:anchor="_Toc76373644" w:history="1">
             <w:r>
               <w:rPr>
                 <w:rStyle w:val="Hyperlink"/>
@@ -2416,7 +2416,7 @@
                 <w:noProof/>
                 <w:webHidden/>
               </w:rPr>
-              <w:instrText xml:space="preserve"> PAGEREF _Toc75979740 \h </w:instrText>
+              <w:instrText xml:space="preserve"> PAGEREF _Toc76373644 \h </w:instrText>
             </w:r>
             <w:r>
               <w:rPr>
@@ -2436,7 +2436,7 @@
                 <w:noProof/>
                 <w:webHidden/>
               </w:rPr>
-              <w:t>21</w:t>
+              <w:t>22</w:t>
             </w:r>
             <w:r>
               <w:rPr>
@@ -2460,7 +2460,7 @@
               <w:szCs w:val="24"/>
             </w:rPr>
           </w:pPr>
-          <w:hyperlink w:anchor="_Toc75979741" w:history="1">
+          <w:hyperlink w:anchor="_Toc76373645" w:history="1">
             <w:r>
               <w:rPr>
                 <w:rStyle w:val="Hyperlink"/>
@@ -2488,7 +2488,7 @@
                 <w:noProof/>
                 <w:webHidden/>
               </w:rPr>
-              <w:instrText xml:space="preserve"> PAGEREF _Toc75979741 \h </w:instrText>
+              <w:instrText xml:space="preserve"> PAGEREF _Toc76373645 \h </w:instrText>
             </w:r>
             <w:r>
               <w:rPr>
@@ -2508,7 +2508,7 @@
                 <w:noProof/>
                 <w:webHidden/>
               </w:rPr>
-              <w:t>21</w:t>
+              <w:t>22</w:t>
             </w:r>
             <w:r>
               <w:rPr>
@@ -2534,7 +2534,7 @@
               <w:noProof/>
             </w:rPr>
           </w:pPr>
-          <w:hyperlink w:anchor="_Toc75979742" w:history="1">
+          <w:hyperlink w:anchor="_Toc76373646" w:history="1">
             <w:r>
               <w:rPr>
                 <w:rStyle w:val="Hyperlink"/>
@@ -2562,7 +2562,7 @@
                 <w:noProof/>
                 <w:webHidden/>
               </w:rPr>
-              <w:instrText xml:space="preserve"> PAGEREF _Toc75979742 \h </w:instrText>
+              <w:instrText xml:space="preserve"> PAGEREF _Toc76373646 \h </w:instrText>
             </w:r>
             <w:r>
               <w:rPr>
@@ -2582,7 +2582,7 @@
                 <w:noProof/>
                 <w:webHidden/>
               </w:rPr>
-              <w:t>21</w:t>
+              <w:t>22</w:t>
             </w:r>
             <w:r>
               <w:rPr>
@@ -2608,7 +2608,7 @@
               <w:szCs w:val="24"/>
             </w:rPr>
           </w:pPr>
-          <w:hyperlink w:anchor="_Toc75979743" w:history="1">
+          <w:hyperlink w:anchor="_Toc76373647" w:history="1">
             <w:r>
               <w:rPr>
                 <w:rStyle w:val="Hyperlink"/>
@@ -2636,7 +2636,7 @@
                 <w:noProof/>
                 <w:webHidden/>
               </w:rPr>
-              <w:instrText xml:space="preserve"> PAGEREF _Toc75979743 \h </w:instrText>
+              <w:instrText xml:space="preserve"> PAGEREF _Toc76373647 \h </w:instrText>
             </w:r>
             <w:r>
               <w:rPr>
@@ -2656,7 +2656,7 @@
                 <w:noProof/>
                 <w:webHidden/>
               </w:rPr>
-              <w:t>21</w:t>
+              <w:t>22</w:t>
             </w:r>
             <w:r>
               <w:rPr>
@@ -2682,7 +2682,7 @@
               <w:szCs w:val="24"/>
             </w:rPr>
           </w:pPr>
-          <w:hyperlink w:anchor="_Toc75979744" w:history="1">
+          <w:hyperlink w:anchor="_Toc76373648" w:history="1">
             <w:r>
               <w:rPr>
                 <w:rStyle w:val="Hyperlink"/>
@@ -2710,7 +2710,7 @@
                 <w:noProof/>
                 <w:webHidden/>
               </w:rPr>
-              <w:instrText xml:space="preserve"> PAGEREF _Toc75979744 \h </w:instrText>
+              <w:instrText xml:space="preserve"> PAGEREF _Toc76373648 \h </w:instrText>
             </w:r>
             <w:r>
               <w:rPr>
@@ -2730,7 +2730,7 @@
                 <w:noProof/>
                 <w:webHidden/>
               </w:rPr>
-              <w:t>21</w:t>
+              <w:t>22</w:t>
             </w:r>
             <w:r>
               <w:rPr>
@@ -2754,7 +2754,7 @@
               <w:szCs w:val="24"/>
             </w:rPr>
           </w:pPr>
-          <w:hyperlink w:anchor="_Toc75979745" w:history="1">
+          <w:hyperlink w:anchor="_Toc76373649" w:history="1">
             <w:r>
               <w:rPr>
                 <w:rStyle w:val="Hyperlink"/>
@@ -2782,7 +2782,7 @@
                 <w:noProof/>
                 <w:webHidden/>
               </w:rPr>
-              <w:instrText xml:space="preserve"> PAGEREF _Toc75979745 \h </w:instrText>
+              <w:instrText xml:space="preserve"> PAGEREF _Toc76373649 \h </w:instrText>
             </w:r>
             <w:r>
               <w:rPr>
@@ -2802,7 +2802,7 @@
                 <w:noProof/>
                 <w:webHidden/>
               </w:rPr>
-              <w:t>22</w:t>
+              <w:t>23</w:t>
             </w:r>
             <w:r>
               <w:rPr>
@@ -2826,7 +2826,7 @@
               <w:szCs w:val="24"/>
             </w:rPr>
           </w:pPr>
-          <w:hyperlink w:anchor="_Toc75979746" w:history="1">
+          <w:hyperlink w:anchor="_Toc76373650" w:history="1">
             <w:r>
               <w:rPr>
                 <w:rStyle w:val="Hyperlink"/>
@@ -2854,7 +2854,7 @@
                 <w:noProof/>
                 <w:webHidden/>
               </w:rPr>
-              <w:instrText xml:space="preserve"> PAGEREF _Toc75979746 \h </w:instrText>
+              <w:instrText xml:space="preserve"> PAGEREF _Toc76373650 \h </w:instrText>
             </w:r>
             <w:r>
               <w:rPr>
@@ -2874,7 +2874,7 @@
                 <w:noProof/>
                 <w:webHidden/>
               </w:rPr>
-              <w:t>22</w:t>
+              <w:t>23</w:t>
             </w:r>
             <w:r>
               <w:rPr>
@@ -2898,7 +2898,7 @@
               <w:szCs w:val="24"/>
             </w:rPr>
           </w:pPr>
-          <w:hyperlink w:anchor="_Toc75979747" w:history="1">
+          <w:hyperlink w:anchor="_Toc76373651" w:history="1">
             <w:r>
               <w:rPr>
                 <w:rStyle w:val="Hyperlink"/>
@@ -2926,7 +2926,7 @@
                 <w:noProof/>
                 <w:webHidden/>
               </w:rPr>
-              <w:instrText xml:space="preserve"> PAGEREF _Toc75979747 \h </w:instrText>
+              <w:instrText xml:space="preserve"> PAGEREF _Toc76373651 \h </w:instrText>
             </w:r>
             <w:r>
               <w:rPr>
@@ -2946,7 +2946,7 @@
                 <w:noProof/>
                 <w:webHidden/>
               </w:rPr>
-              <w:t>22</w:t>
+              <w:t>23</w:t>
             </w:r>
             <w:r>
               <w:rPr>
@@ -2970,7 +2970,7 @@
               <w:szCs w:val="24"/>
             </w:rPr>
           </w:pPr>
-          <w:hyperlink w:anchor="_Toc75979748" w:history="1">
+          <w:hyperlink w:anchor="_Toc76373652" w:history="1">
             <w:r>
               <w:rPr>
                 <w:rStyle w:val="Hyperlink"/>
@@ -2998,7 +2998,7 @@
                 <w:noProof/>
                 <w:webHidden/>
               </w:rPr>
-              <w:instrText xml:space="preserve"> PAGEREF _Toc75979748 \h </w:instrText>
+              <w:instrText xml:space="preserve"> PAGEREF _Toc76373652 \h </w:instrText>
             </w:r>
             <w:r>
               <w:rPr>
@@ -3018,7 +3018,7 @@
                 <w:noProof/>
                 <w:webHidden/>
               </w:rPr>
-              <w:t>22</w:t>
+              <w:t>23</w:t>
             </w:r>
             <w:r>
               <w:rPr>
@@ -3042,7 +3042,7 @@
               <w:szCs w:val="24"/>
             </w:rPr>
           </w:pPr>
-          <w:hyperlink w:anchor="_Toc75979749" w:history="1">
+          <w:hyperlink w:anchor="_Toc76373653" w:history="1">
             <w:r>
               <w:rPr>
                 <w:rStyle w:val="Hyperlink"/>
@@ -3070,7 +3070,7 @@
                 <w:noProof/>
                 <w:webHidden/>
               </w:rPr>
-              <w:instrText xml:space="preserve"> PAGEREF _Toc75979749 \h </w:instrText>
+              <w:instrText xml:space="preserve"> PAGEREF _Toc76373653 \h </w:instrText>
             </w:r>
             <w:r>
               <w:rPr>
@@ -3090,7 +3090,7 @@
                 <w:noProof/>
                 <w:webHidden/>
               </w:rPr>
-              <w:t>22</w:t>
+              <w:t>23</w:t>
             </w:r>
             <w:r>
               <w:rPr>
@@ -3114,7 +3114,7 @@
               <w:szCs w:val="24"/>
             </w:rPr>
           </w:pPr>
-          <w:hyperlink w:anchor="_Toc75979750" w:history="1">
+          <w:hyperlink w:anchor="_Toc76373654" w:history="1">
             <w:r>
               <w:rPr>
                 <w:rStyle w:val="Hyperlink"/>
@@ -3142,7 +3142,7 @@
                 <w:noProof/>
                 <w:webHidden/>
               </w:rPr>
-              <w:instrText xml:space="preserve"> PAGEREF _Toc75979750 \h </w:instrText>
+              <w:instrText xml:space="preserve"> PAGEREF _Toc76373654 \h </w:instrText>
             </w:r>
             <w:r>
               <w:rPr>
@@ -3162,7 +3162,7 @@
                 <w:noProof/>
                 <w:webHidden/>
               </w:rPr>
-              <w:t>22</w:t>
+              <w:t>23</w:t>
             </w:r>
             <w:r>
               <w:rPr>
@@ -3188,7 +3188,7 @@
               <w:szCs w:val="24"/>
             </w:rPr>
           </w:pPr>
-          <w:hyperlink w:anchor="_Toc75979751" w:history="1">
+          <w:hyperlink w:anchor="_Toc76373655" w:history="1">
             <w:r>
               <w:rPr>
                 <w:rStyle w:val="Hyperlink"/>
@@ -3216,7 +3216,7 @@
                 <w:noProof/>
                 <w:webHidden/>
               </w:rPr>
-              <w:instrText xml:space="preserve"> PAGEREF _Toc75979751 \h </w:instrText>
+              <w:instrText xml:space="preserve"> PAGEREF _Toc76373655 \h </w:instrText>
             </w:r>
             <w:r>
               <w:rPr>
@@ -3236,7 +3236,7 @@
                 <w:noProof/>
                 <w:webHidden/>
               </w:rPr>
-              <w:t>23</w:t>
+              <w:t>24</w:t>
             </w:r>
             <w:r>
               <w:rPr>
@@ -3262,7 +3262,7 @@
               <w:noProof/>
             </w:rPr>
           </w:pPr>
-          <w:hyperlink w:anchor="_Toc75979752" w:history="1">
+          <w:hyperlink w:anchor="_Toc76373656" w:history="1">
             <w:r>
               <w:rPr>
                 <w:rStyle w:val="Hyperlink"/>
@@ -3290,7 +3290,7 @@
                 <w:noProof/>
                 <w:webHidden/>
               </w:rPr>
-              <w:instrText xml:space="preserve"> PAGEREF _Toc75979752 \h </w:instrText>
+              <w:instrText xml:space="preserve"> PAGEREF _Toc76373656 \h </w:instrText>
             </w:r>
             <w:r>
               <w:rPr>
@@ -3310,7 +3310,7 @@
                 <w:noProof/>
                 <w:webHidden/>
               </w:rPr>
-              <w:t>23</w:t>
+              <w:t>24</w:t>
             </w:r>
             <w:r>
               <w:rPr>
@@ -3336,7 +3336,7 @@
               <w:szCs w:val="24"/>
             </w:rPr>
           </w:pPr>
-          <w:hyperlink w:anchor="_Toc75979753" w:history="1">
+          <w:hyperlink w:anchor="_Toc76373657" w:history="1">
             <w:r>
               <w:rPr>
                 <w:rStyle w:val="Hyperlink"/>
@@ -3364,7 +3364,7 @@
                 <w:noProof/>
                 <w:webHidden/>
               </w:rPr>
-              <w:instrText xml:space="preserve"> PAGEREF _Toc75979753 \h </w:instrText>
+              <w:instrText xml:space="preserve"> PAGEREF _Toc76373657 \h </w:instrText>
             </w:r>
             <w:r>
               <w:rPr>
@@ -3384,7 +3384,7 @@
                 <w:noProof/>
                 <w:webHidden/>
               </w:rPr>
-              <w:t>24</w:t>
+              <w:t>25</w:t>
             </w:r>
             <w:r>
               <w:rPr>
@@ -3410,7 +3410,7 @@
               <w:szCs w:val="24"/>
             </w:rPr>
           </w:pPr>
-          <w:hyperlink w:anchor="_Toc75979754" w:history="1">
+          <w:hyperlink w:anchor="_Toc76373658" w:history="1">
             <w:r>
               <w:rPr>
                 <w:rStyle w:val="Hyperlink"/>
@@ -3438,7 +3438,7 @@
                 <w:noProof/>
                 <w:webHidden/>
               </w:rPr>
-              <w:instrText xml:space="preserve"> PAGEREF _Toc75979754 \h </w:instrText>
+              <w:instrText xml:space="preserve"> PAGEREF _Toc76373658 \h </w:instrText>
             </w:r>
             <w:r>
               <w:rPr>
@@ -3458,7 +3458,7 @@
                 <w:noProof/>
                 <w:webHidden/>
               </w:rPr>
-              <w:t>25</w:t>
+              <w:t>26</w:t>
             </w:r>
             <w:r>
               <w:rPr>
@@ -3484,7 +3484,7 @@
               <w:szCs w:val="24"/>
             </w:rPr>
           </w:pPr>
-          <w:hyperlink w:anchor="_Toc75979755" w:history="1">
+          <w:hyperlink w:anchor="_Toc76373659" w:history="1">
             <w:r>
               <w:rPr>
                 <w:rStyle w:val="Hyperlink"/>
@@ -3512,7 +3512,7 @@
                 <w:noProof/>
                 <w:webHidden/>
               </w:rPr>
-              <w:instrText xml:space="preserve"> PAGEREF _Toc75979755 \h </w:instrText>
+              <w:instrText xml:space="preserve"> PAGEREF _Toc76373659 \h </w:instrText>
             </w:r>
             <w:r>
               <w:rPr>
@@ -3532,7 +3532,7 @@
                 <w:noProof/>
                 <w:webHidden/>
               </w:rPr>
-              <w:t>25</w:t>
+              <w:t>26</w:t>
             </w:r>
             <w:r>
               <w:rPr>
@@ -3558,7 +3558,7 @@
               <w:szCs w:val="24"/>
             </w:rPr>
           </w:pPr>
-          <w:hyperlink w:anchor="_Toc75979756" w:history="1">
+          <w:hyperlink w:anchor="_Toc76373660" w:history="1">
             <w:r>
               <w:rPr>
                 <w:rStyle w:val="Hyperlink"/>
@@ -3586,7 +3586,7 @@
                 <w:noProof/>
                 <w:webHidden/>
               </w:rPr>
-              <w:instrText xml:space="preserve"> PAGEREF _Toc75979756 \h </w:instrText>
+              <w:instrText xml:space="preserve"> PAGEREF _Toc76373660 \h </w:instrText>
             </w:r>
             <w:r>
               <w:rPr>
@@ -3606,7 +3606,7 @@
                 <w:noProof/>
                 <w:webHidden/>
               </w:rPr>
-              <w:t>26</w:t>
+              <w:t>27</w:t>
             </w:r>
             <w:r>
               <w:rPr>
@@ -3632,7 +3632,7 @@
               <w:noProof/>
             </w:rPr>
           </w:pPr>
-          <w:hyperlink w:anchor="_Toc75979757" w:history="1">
+          <w:hyperlink w:anchor="_Toc76373661" w:history="1">
             <w:r>
               <w:rPr>
                 <w:rStyle w:val="Hyperlink"/>
@@ -3660,7 +3660,7 @@
                 <w:noProof/>
                 <w:webHidden/>
               </w:rPr>
-              <w:instrText xml:space="preserve"> PAGEREF _Toc75979757 \h </w:instrText>
+              <w:instrText xml:space="preserve"> PAGEREF _Toc76373661 \h </w:instrText>
             </w:r>
             <w:r>
               <w:rPr>
@@ -3680,7 +3680,7 @@
                 <w:noProof/>
                 <w:webHidden/>
               </w:rPr>
-              <w:t>26</w:t>
+              <w:t>27</w:t>
             </w:r>
             <w:r>
               <w:rPr>
@@ -3706,7 +3706,7 @@
               <w:szCs w:val="24"/>
             </w:rPr>
           </w:pPr>
-          <w:hyperlink w:anchor="_Toc75979758" w:history="1">
+          <w:hyperlink w:anchor="_Toc76373662" w:history="1">
             <w:r>
               <w:rPr>
                 <w:rStyle w:val="Hyperlink"/>
@@ -3734,7 +3734,7 @@
                 <w:noProof/>
                 <w:webHidden/>
               </w:rPr>
-              <w:instrText xml:space="preserve"> PAGEREF _Toc75979758 \h </w:instrText>
+              <w:instrText xml:space="preserve"> PAGEREF _Toc76373662 \h </w:instrText>
             </w:r>
             <w:r>
               <w:rPr>
@@ -3754,7 +3754,7 @@
                 <w:noProof/>
                 <w:webHidden/>
               </w:rPr>
-              <w:t>26</w:t>
+              <w:t>27</w:t>
             </w:r>
             <w:r>
               <w:rPr>
@@ -3778,7 +3778,7 @@
               <w:szCs w:val="24"/>
             </w:rPr>
           </w:pPr>
-          <w:hyperlink w:anchor="_Toc75979759" w:history="1">
+          <w:hyperlink w:anchor="_Toc76373663" w:history="1">
             <w:r>
               <w:rPr>
                 <w:rStyle w:val="Hyperlink"/>
@@ -3805,7 +3805,7 @@
                 <w:noProof/>
                 <w:webHidden/>
               </w:rPr>
-              <w:instrText xml:space="preserve"> PAGEREF _Toc75979759 \h </w:instrText>
+              <w:instrText xml:space="preserve"> PAGEREF _Toc76373663 \h </w:instrText>
             </w:r>
             <w:r>
               <w:rPr>
@@ -3825,7 +3825,7 @@
                 <w:noProof/>
                 <w:webHidden/>
               </w:rPr>
-              <w:t>27</w:t>
+              <w:t>28</w:t>
             </w:r>
             <w:r>
               <w:rPr>
@@ -3849,7 +3849,7 @@
               <w:szCs w:val="24"/>
             </w:rPr>
           </w:pPr>
-          <w:hyperlink w:anchor="_Toc75979760" w:history="1">
+          <w:hyperlink w:anchor="_Toc76373664" w:history="1">
             <w:r>
               <w:rPr>
                 <w:rStyle w:val="Hyperlink"/>
@@ -3876,7 +3876,7 @@
                 <w:noProof/>
                 <w:webHidden/>
               </w:rPr>
-              <w:instrText xml:space="preserve"> PAGEREF _Toc75979760 \h </w:instrText>
+              <w:instrText xml:space="preserve"> PAGEREF _Toc76373664 \h </w:instrText>
             </w:r>
             <w:r>
               <w:rPr>
@@ -3896,7 +3896,7 @@
                 <w:noProof/>
                 <w:webHidden/>
               </w:rPr>
-              <w:t>28</w:t>
+              <w:t>29</w:t>
             </w:r>
             <w:r>
               <w:rPr>
@@ -3922,7 +3922,7 @@
               <w:noProof/>
             </w:rPr>
           </w:pPr>
-          <w:hyperlink w:anchor="_Toc75979761" w:history="1">
+          <w:hyperlink w:anchor="_Toc76373665" w:history="1">
             <w:r>
               <w:rPr>
                 <w:rStyle w:val="Hyperlink"/>
@@ -3950,7 +3950,7 @@
                 <w:noProof/>
                 <w:webHidden/>
               </w:rPr>
-              <w:instrText xml:space="preserve"> PAGEREF _Toc75979761 \h </w:instrText>
+              <w:instrText xml:space="preserve"> PAGEREF _Toc76373665 \h </w:instrText>
             </w:r>
             <w:r>
               <w:rPr>
@@ -3970,7 +3970,7 @@
                 <w:noProof/>
                 <w:webHidden/>
               </w:rPr>
-              <w:t>29</w:t>
+              <w:t>30</w:t>
             </w:r>
             <w:r>
               <w:rPr>
@@ -3996,7 +3996,7 @@
               <w:szCs w:val="24"/>
             </w:rPr>
           </w:pPr>
-          <w:hyperlink w:anchor="_Toc75979762" w:history="1">
+          <w:hyperlink w:anchor="_Toc76373666" w:history="1">
             <w:r>
               <w:rPr>
                 <w:rStyle w:val="Hyperlink"/>
@@ -4024,7 +4024,7 @@
                 <w:noProof/>
                 <w:webHidden/>
               </w:rPr>
-              <w:instrText xml:space="preserve"> PAGEREF _Toc75979762 \h </w:instrText>
+              <w:instrText xml:space="preserve"> PAGEREF _Toc76373666 \h </w:instrText>
             </w:r>
             <w:r>
               <w:rPr>
@@ -4044,7 +4044,7 @@
                 <w:noProof/>
                 <w:webHidden/>
               </w:rPr>
-              <w:t>29</w:t>
+              <w:t>30</w:t>
             </w:r>
             <w:r>
               <w:rPr>
@@ -4068,7 +4068,7 @@
               <w:szCs w:val="24"/>
             </w:rPr>
           </w:pPr>
-          <w:hyperlink w:anchor="_Toc75979763" w:history="1">
+          <w:hyperlink w:anchor="_Toc76373667" w:history="1">
             <w:r>
               <w:rPr>
                 <w:rStyle w:val="Hyperlink"/>
@@ -4096,7 +4096,7 @@
                 <w:noProof/>
                 <w:webHidden/>
               </w:rPr>
-              <w:instrText xml:space="preserve"> PAGEREF _Toc75979763 \h </w:instrText>
+              <w:instrText xml:space="preserve"> PAGEREF _Toc76373667 \h </w:instrText>
             </w:r>
             <w:r>
               <w:rPr>
@@ -4116,7 +4116,7 @@
                 <w:noProof/>
                 <w:webHidden/>
               </w:rPr>
-              <w:t>29</w:t>
+              <w:t>30</w:t>
             </w:r>
             <w:r>
               <w:rPr>
@@ -4140,7 +4140,7 @@
               <w:szCs w:val="24"/>
             </w:rPr>
           </w:pPr>
-          <w:hyperlink w:anchor="_Toc75979764" w:history="1">
+          <w:hyperlink w:anchor="_Toc76373668" w:history="1">
             <w:r>
               <w:rPr>
                 <w:rStyle w:val="Hyperlink"/>
@@ -4168,7 +4168,7 @@
                 <w:noProof/>
                 <w:webHidden/>
               </w:rPr>
-              <w:instrText xml:space="preserve"> PAGEREF _Toc75979764 \h </w:instrText>
+              <w:instrText xml:space="preserve"> PAGEREF _Toc76373668 \h </w:instrText>
             </w:r>
             <w:r>
               <w:rPr>
@@ -4188,7 +4188,7 @@
                 <w:noProof/>
                 <w:webHidden/>
               </w:rPr>
-              <w:t>29</w:t>
+              <w:t>30</w:t>
             </w:r>
             <w:r>
               <w:rPr>
@@ -4214,7 +4214,7 @@
               <w:szCs w:val="24"/>
             </w:rPr>
           </w:pPr>
-          <w:hyperlink w:anchor="_Toc75979765" w:history="1">
+          <w:hyperlink w:anchor="_Toc76373669" w:history="1">
             <w:r>
               <w:rPr>
                 <w:rStyle w:val="Hyperlink"/>
@@ -4242,7 +4242,7 @@
                 <w:noProof/>
                 <w:webHidden/>
               </w:rPr>
-              <w:instrText xml:space="preserve"> PAGEREF _Toc75979765 \h </w:instrText>
+              <w:instrText xml:space="preserve"> PAGEREF _Toc76373669 \h </w:instrText>
             </w:r>
             <w:r>
               <w:rPr>
@@ -4262,7 +4262,7 @@
                 <w:noProof/>
                 <w:webHidden/>
               </w:rPr>
-              <w:t>30</w:t>
+              <w:t>31</w:t>
             </w:r>
             <w:r>
               <w:rPr>
@@ -4286,7 +4286,7 @@
               <w:szCs w:val="24"/>
             </w:rPr>
           </w:pPr>
-          <w:hyperlink w:anchor="_Toc75979766" w:history="1">
+          <w:hyperlink w:anchor="_Toc76373670" w:history="1">
             <w:r>
               <w:rPr>
                 <w:rStyle w:val="Hyperlink"/>
@@ -4314,7 +4314,7 @@
                 <w:noProof/>
                 <w:webHidden/>
               </w:rPr>
-              <w:instrText xml:space="preserve"> PAGEREF _Toc75979766 \h </w:instrText>
+              <w:instrText xml:space="preserve"> PAGEREF _Toc76373670 \h </w:instrText>
             </w:r>
             <w:r>
               <w:rPr>
@@ -4334,7 +4334,7 @@
                 <w:noProof/>
                 <w:webHidden/>
               </w:rPr>
-              <w:t>30</w:t>
+              <w:t>31</w:t>
             </w:r>
             <w:r>
               <w:rPr>
@@ -4358,7 +4358,7 @@
               <w:szCs w:val="24"/>
             </w:rPr>
           </w:pPr>
-          <w:hyperlink w:anchor="_Toc75979767" w:history="1">
+          <w:hyperlink w:anchor="_Toc76373671" w:history="1">
             <w:r>
               <w:rPr>
                 <w:rStyle w:val="Hyperlink"/>
@@ -4386,7 +4386,7 @@
                 <w:noProof/>
                 <w:webHidden/>
               </w:rPr>
-              <w:instrText xml:space="preserve"> PAGEREF _Toc75979767 \h </w:instrText>
+              <w:instrText xml:space="preserve"> PAGEREF _Toc76373671 \h </w:instrText>
             </w:r>
             <w:r>
               <w:rPr>
@@ -4406,7 +4406,443 @@
                 <w:noProof/>
                 <w:webHidden/>
               </w:rPr>
-              <w:t>30</w:t>
+              <w:t>31</w:t>
+            </w:r>
+            <w:r>
+              <w:rPr>
+                <w:noProof/>
+                <w:webHidden/>
+              </w:rPr>
+              <w:fldChar w:fldCharType="end"/>
+            </w:r>
+          </w:hyperlink>
+        </w:p>
+        <w:p>
+          <w:pPr>
+            <w:pStyle w:val="TOC2"/>
+            <w:tabs>
+              <w:tab w:val="right" w:leader="dot" w:pos="9016"/>
+            </w:tabs>
+            <w:rPr>
+              <w:rFonts w:asciiTheme="minorHAnsi" w:eastAsiaTheme="minorEastAsia" w:hAnsiTheme="minorHAnsi" w:cstheme="minorBidi"/>
+              <w:b w:val="0"/>
+              <w:bCs w:val="0"/>
+              <w:noProof/>
+              <w:sz w:val="24"/>
+              <w:szCs w:val="24"/>
+            </w:rPr>
+          </w:pPr>
+          <w:hyperlink w:anchor="_Toc76373672" w:history="1">
+            <w:r>
+              <w:rPr>
+                <w:rStyle w:val="Hyperlink"/>
+                <w:noProof/>
+                <w:lang w:val="es-ES"/>
+              </w:rPr>
+              <w:t>Kubernetes CNI</w:t>
+            </w:r>
+            <w:r>
+              <w:rPr>
+                <w:noProof/>
+                <w:webHidden/>
+              </w:rPr>
+              <w:tab/>
+            </w:r>
+            <w:r>
+              <w:rPr>
+                <w:noProof/>
+                <w:webHidden/>
+              </w:rPr>
+              <w:fldChar w:fldCharType="begin"/>
+            </w:r>
+            <w:r>
+              <w:rPr>
+                <w:noProof/>
+                <w:webHidden/>
+              </w:rPr>
+              <w:instrText xml:space="preserve"> PAGEREF _Toc76373672 \h </w:instrText>
+            </w:r>
+            <w:r>
+              <w:rPr>
+                <w:noProof/>
+                <w:webHidden/>
+              </w:rPr>
+            </w:r>
+            <w:r>
+              <w:rPr>
+                <w:noProof/>
+                <w:webHidden/>
+              </w:rPr>
+              <w:fldChar w:fldCharType="separate"/>
+            </w:r>
+            <w:r>
+              <w:rPr>
+                <w:noProof/>
+                <w:webHidden/>
+              </w:rPr>
+              <w:t>32</w:t>
+            </w:r>
+            <w:r>
+              <w:rPr>
+                <w:noProof/>
+                <w:webHidden/>
+              </w:rPr>
+              <w:fldChar w:fldCharType="end"/>
+            </w:r>
+          </w:hyperlink>
+        </w:p>
+        <w:p>
+          <w:pPr>
+            <w:pStyle w:val="TOC3"/>
+            <w:tabs>
+              <w:tab w:val="right" w:leader="dot" w:pos="9016"/>
+            </w:tabs>
+            <w:rPr>
+              <w:rFonts w:asciiTheme="minorHAnsi" w:eastAsiaTheme="minorEastAsia" w:hAnsiTheme="minorHAnsi" w:cstheme="minorBidi"/>
+              <w:noProof/>
+              <w:sz w:val="24"/>
+              <w:szCs w:val="24"/>
+            </w:rPr>
+          </w:pPr>
+          <w:hyperlink w:anchor="_Toc76373673" w:history="1">
+            <w:r>
+              <w:rPr>
+                <w:rStyle w:val="Hyperlink"/>
+                <w:noProof/>
+                <w:lang w:val="es-ES"/>
+              </w:rPr>
+              <w:t>Descripción:</w:t>
+            </w:r>
+            <w:r>
+              <w:rPr>
+                <w:noProof/>
+                <w:webHidden/>
+              </w:rPr>
+              <w:tab/>
+            </w:r>
+            <w:r>
+              <w:rPr>
+                <w:noProof/>
+                <w:webHidden/>
+              </w:rPr>
+              <w:fldChar w:fldCharType="begin"/>
+            </w:r>
+            <w:r>
+              <w:rPr>
+                <w:noProof/>
+                <w:webHidden/>
+              </w:rPr>
+              <w:instrText xml:space="preserve"> PAGEREF _Toc76373673 \h </w:instrText>
+            </w:r>
+            <w:r>
+              <w:rPr>
+                <w:noProof/>
+                <w:webHidden/>
+              </w:rPr>
+            </w:r>
+            <w:r>
+              <w:rPr>
+                <w:noProof/>
+                <w:webHidden/>
+              </w:rPr>
+              <w:fldChar w:fldCharType="separate"/>
+            </w:r>
+            <w:r>
+              <w:rPr>
+                <w:noProof/>
+                <w:webHidden/>
+              </w:rPr>
+              <w:t>32</w:t>
+            </w:r>
+            <w:r>
+              <w:rPr>
+                <w:noProof/>
+                <w:webHidden/>
+              </w:rPr>
+              <w:fldChar w:fldCharType="end"/>
+            </w:r>
+          </w:hyperlink>
+        </w:p>
+        <w:p>
+          <w:pPr>
+            <w:pStyle w:val="TOC3"/>
+            <w:tabs>
+              <w:tab w:val="right" w:leader="dot" w:pos="9016"/>
+            </w:tabs>
+            <w:rPr>
+              <w:rFonts w:asciiTheme="minorHAnsi" w:eastAsiaTheme="minorEastAsia" w:hAnsiTheme="minorHAnsi" w:cstheme="minorBidi"/>
+              <w:noProof/>
+              <w:sz w:val="24"/>
+              <w:szCs w:val="24"/>
+            </w:rPr>
+          </w:pPr>
+          <w:hyperlink w:anchor="_Toc76373674" w:history="1">
+            <w:r>
+              <w:rPr>
+                <w:rStyle w:val="Hyperlink"/>
+                <w:noProof/>
+                <w:lang w:val="es-ES"/>
+              </w:rPr>
+              <w:t>Solución:</w:t>
+            </w:r>
+            <w:r>
+              <w:rPr>
+                <w:noProof/>
+                <w:webHidden/>
+              </w:rPr>
+              <w:tab/>
+            </w:r>
+            <w:r>
+              <w:rPr>
+                <w:noProof/>
+                <w:webHidden/>
+              </w:rPr>
+              <w:fldChar w:fldCharType="begin"/>
+            </w:r>
+            <w:r>
+              <w:rPr>
+                <w:noProof/>
+                <w:webHidden/>
+              </w:rPr>
+              <w:instrText xml:space="preserve"> PAGEREF _Toc76373674 \h </w:instrText>
+            </w:r>
+            <w:r>
+              <w:rPr>
+                <w:noProof/>
+                <w:webHidden/>
+              </w:rPr>
+            </w:r>
+            <w:r>
+              <w:rPr>
+                <w:noProof/>
+                <w:webHidden/>
+              </w:rPr>
+              <w:fldChar w:fldCharType="separate"/>
+            </w:r>
+            <w:r>
+              <w:rPr>
+                <w:noProof/>
+                <w:webHidden/>
+              </w:rPr>
+              <w:t>33</w:t>
+            </w:r>
+            <w:r>
+              <w:rPr>
+                <w:noProof/>
+                <w:webHidden/>
+              </w:rPr>
+              <w:fldChar w:fldCharType="end"/>
+            </w:r>
+          </w:hyperlink>
+        </w:p>
+        <w:p>
+          <w:pPr>
+            <w:pStyle w:val="TOC2"/>
+            <w:tabs>
+              <w:tab w:val="right" w:leader="dot" w:pos="9016"/>
+            </w:tabs>
+            <w:rPr>
+              <w:rFonts w:asciiTheme="minorHAnsi" w:eastAsiaTheme="minorEastAsia" w:hAnsiTheme="minorHAnsi" w:cstheme="minorBidi"/>
+              <w:b w:val="0"/>
+              <w:bCs w:val="0"/>
+              <w:noProof/>
+              <w:sz w:val="24"/>
+              <w:szCs w:val="24"/>
+            </w:rPr>
+          </w:pPr>
+          <w:hyperlink w:anchor="_Toc76373675" w:history="1">
+            <w:r>
+              <w:rPr>
+                <w:rStyle w:val="Hyperlink"/>
+                <w:noProof/>
+                <w:lang w:val="es-ES"/>
+              </w:rPr>
+              <w:t>Terraform no muestra IP pública</w:t>
+            </w:r>
+            <w:r>
+              <w:rPr>
+                <w:noProof/>
+                <w:webHidden/>
+              </w:rPr>
+              <w:tab/>
+            </w:r>
+            <w:r>
+              <w:rPr>
+                <w:noProof/>
+                <w:webHidden/>
+              </w:rPr>
+              <w:fldChar w:fldCharType="begin"/>
+            </w:r>
+            <w:r>
+              <w:rPr>
+                <w:noProof/>
+                <w:webHidden/>
+              </w:rPr>
+              <w:instrText xml:space="preserve"> PAGEREF _Toc76373675 \h </w:instrText>
+            </w:r>
+            <w:r>
+              <w:rPr>
+                <w:noProof/>
+                <w:webHidden/>
+              </w:rPr>
+            </w:r>
+            <w:r>
+              <w:rPr>
+                <w:noProof/>
+                <w:webHidden/>
+              </w:rPr>
+              <w:fldChar w:fldCharType="separate"/>
+            </w:r>
+            <w:r>
+              <w:rPr>
+                <w:noProof/>
+                <w:webHidden/>
+              </w:rPr>
+              <w:t>33</w:t>
+            </w:r>
+            <w:r>
+              <w:rPr>
+                <w:noProof/>
+                <w:webHidden/>
+              </w:rPr>
+              <w:fldChar w:fldCharType="end"/>
+            </w:r>
+          </w:hyperlink>
+        </w:p>
+        <w:p>
+          <w:pPr>
+            <w:pStyle w:val="TOC3"/>
+            <w:tabs>
+              <w:tab w:val="right" w:leader="dot" w:pos="9016"/>
+            </w:tabs>
+            <w:rPr>
+              <w:rFonts w:asciiTheme="minorHAnsi" w:eastAsiaTheme="minorEastAsia" w:hAnsiTheme="minorHAnsi" w:cstheme="minorBidi"/>
+              <w:noProof/>
+              <w:sz w:val="24"/>
+              <w:szCs w:val="24"/>
+            </w:rPr>
+          </w:pPr>
+          <w:hyperlink w:anchor="_Toc76373676" w:history="1">
+            <w:r>
+              <w:rPr>
+                <w:rStyle w:val="Hyperlink"/>
+                <w:noProof/>
+                <w:lang w:val="es-ES"/>
+              </w:rPr>
+              <w:t>Descripción:</w:t>
+            </w:r>
+            <w:r>
+              <w:rPr>
+                <w:noProof/>
+                <w:webHidden/>
+              </w:rPr>
+              <w:tab/>
+            </w:r>
+            <w:r>
+              <w:rPr>
+                <w:noProof/>
+                <w:webHidden/>
+              </w:rPr>
+              <w:fldChar w:fldCharType="begin"/>
+            </w:r>
+            <w:r>
+              <w:rPr>
+                <w:noProof/>
+                <w:webHidden/>
+              </w:rPr>
+              <w:instrText xml:space="preserve"> PAGEREF _Toc76373676 \h </w:instrText>
+            </w:r>
+            <w:r>
+              <w:rPr>
+                <w:noProof/>
+                <w:webHidden/>
+              </w:rPr>
+            </w:r>
+            <w:r>
+              <w:rPr>
+                <w:noProof/>
+                <w:webHidden/>
+              </w:rPr>
+              <w:fldChar w:fldCharType="separate"/>
+            </w:r>
+            <w:r>
+              <w:rPr>
+                <w:noProof/>
+                <w:webHidden/>
+              </w:rPr>
+              <w:t>33</w:t>
+            </w:r>
+            <w:r>
+              <w:rPr>
+                <w:noProof/>
+                <w:webHidden/>
+              </w:rPr>
+              <w:fldChar w:fldCharType="end"/>
+            </w:r>
+          </w:hyperlink>
+        </w:p>
+        <w:p>
+          <w:pPr>
+            <w:pStyle w:val="TOC3"/>
+            <w:tabs>
+              <w:tab w:val="right" w:leader="dot" w:pos="9016"/>
+            </w:tabs>
+            <w:rPr>
+              <w:rFonts w:asciiTheme="minorHAnsi" w:eastAsiaTheme="minorEastAsia" w:hAnsiTheme="minorHAnsi" w:cstheme="minorBidi"/>
+              <w:noProof/>
+              <w:sz w:val="24"/>
+              <w:szCs w:val="24"/>
+            </w:rPr>
+          </w:pPr>
+          <w:hyperlink w:anchor="_Toc76373677" w:history="1">
+            <w:r>
+              <w:rPr>
+                <w:rStyle w:val="Hyperlink"/>
+                <w:noProof/>
+                <w:lang w:val="es-ES"/>
+              </w:rPr>
+              <w:t>Solución:</w:t>
+            </w:r>
+            <w:r>
+              <w:rPr>
+                <w:noProof/>
+                <w:webHidden/>
+              </w:rPr>
+              <w:tab/>
+            </w:r>
+            <w:r>
+              <w:rPr>
+                <w:noProof/>
+                <w:webHidden/>
+              </w:rPr>
+              <w:fldChar w:fldCharType="begin"/>
+            </w:r>
+            <w:r>
+              <w:rPr>
+                <w:noProof/>
+                <w:webHidden/>
+              </w:rPr>
+              <w:instrText xml:space="preserve"> PAGEREF _Toc76373677 \h </w:instrText>
+            </w:r>
+            <w:r>
+              <w:rPr>
+                <w:noProof/>
+                <w:webHidden/>
+              </w:rPr>
+            </w:r>
+            <w:r>
+              <w:rPr>
+                <w:noProof/>
+                <w:webHidden/>
+              </w:rPr>
+              <w:fldChar w:fldCharType="separate"/>
+            </w:r>
+            <w:r>
+              <w:rPr>
+                <w:noProof/>
+                <w:webHidden/>
+              </w:rPr>
+              <w:t>33</w:t>
             </w:r>
             <w:r>
               <w:rPr>
@@ -4446,7 +4882,7 @@
           <w:szCs w:val="56"/>
         </w:rPr>
       </w:pPr>
-      <w:bookmarkStart w:id="0" w:name="_Toc75979710"/>
+      <w:bookmarkStart w:id="0" w:name="_Toc76373614"/>
       <w:r>
         <w:rPr>
           <w:lang w:val="es-ES"/>
@@ -4613,7 +5049,7 @@
           <w:lang w:val="es-ES"/>
         </w:rPr>
       </w:pPr>
-      <w:bookmarkStart w:id="1" w:name="_Toc75979711"/>
+      <w:bookmarkStart w:id="1" w:name="_Toc76373615"/>
       <w:r>
         <w:rPr>
           <w:lang w:val="es-ES"/>
@@ -5173,7 +5609,7 @@
           <w:lang w:val="es-ES"/>
         </w:rPr>
       </w:pPr>
-      <w:bookmarkStart w:id="2" w:name="_Toc75979712"/>
+      <w:bookmarkStart w:id="2" w:name="_Toc76373616"/>
       <w:r>
         <w:rPr>
           <w:lang w:val="es-ES"/>
@@ -6055,7 +6491,7 @@
           <w:lang w:val="es-ES"/>
         </w:rPr>
       </w:pPr>
-      <w:bookmarkStart w:id="3" w:name="_Toc75979713"/>
+      <w:bookmarkStart w:id="3" w:name="_Toc76373617"/>
       <w:r>
         <w:rPr>
           <w:lang w:val="es-ES"/>
@@ -6193,7 +6629,7 @@
           <w:lang w:val="es-ES"/>
         </w:rPr>
       </w:pPr>
-      <w:bookmarkStart w:id="4" w:name="_Toc75979714"/>
+      <w:bookmarkStart w:id="4" w:name="_Toc76373618"/>
       <w:r>
         <w:rPr>
           <w:lang w:val="es-ES"/>
@@ -6328,7 +6764,7 @@
           <w:lang w:val="es-ES"/>
         </w:rPr>
       </w:pPr>
-      <w:bookmarkStart w:id="5" w:name="_Toc75979715"/>
+      <w:bookmarkStart w:id="5" w:name="_Toc76373619"/>
       <w:r>
         <w:rPr>
           <w:lang w:val="es-ES"/>
@@ -6366,7 +6802,7 @@
           <w:rStyle w:val="BookTitle"/>
         </w:rPr>
       </w:pPr>
-      <w:bookmarkStart w:id="6" w:name="_Toc75979716"/>
+      <w:bookmarkStart w:id="6" w:name="_Toc76373620"/>
       <w:r>
         <w:rPr>
           <w:rStyle w:val="BookTitle"/>
@@ -6554,7 +6990,7 @@
           <w:rStyle w:val="BookTitle"/>
         </w:rPr>
       </w:pPr>
-      <w:bookmarkStart w:id="7" w:name="_Toc75979717"/>
+      <w:bookmarkStart w:id="7" w:name="_Toc76373621"/>
       <w:r>
         <w:rPr>
           <w:rStyle w:val="BookTitle"/>
@@ -6855,7 +7291,7 @@
           <w:rStyle w:val="BookTitle"/>
         </w:rPr>
       </w:pPr>
-      <w:bookmarkStart w:id="8" w:name="_Toc75979718"/>
+      <w:bookmarkStart w:id="8" w:name="_Toc76373622"/>
       <w:r>
         <w:rPr>
           <w:rStyle w:val="BookTitle"/>
@@ -7299,7 +7735,7 @@
       </w:pPr>
       <w:bookmarkStart w:id="9" w:name="OLE_LINK1"/>
       <w:bookmarkStart w:id="10" w:name="OLE_LINK2"/>
-      <w:bookmarkStart w:id="11" w:name="_Toc75979719"/>
+      <w:bookmarkStart w:id="11" w:name="_Toc76373623"/>
       <w:r>
         <w:rPr>
           <w:rStyle w:val="BookTitle"/>
@@ -7929,7 +8365,7 @@
       </w:pPr>
       <w:bookmarkStart w:id="12" w:name="OLE_LINK3"/>
       <w:bookmarkStart w:id="13" w:name="OLE_LINK4"/>
-      <w:bookmarkStart w:id="14" w:name="_Toc75979720"/>
+      <w:bookmarkStart w:id="14" w:name="_Toc76373624"/>
       <w:r>
         <w:rPr>
           <w:rStyle w:val="BookTitle"/>
@@ -8518,7 +8954,7 @@
       </w:pPr>
       <w:bookmarkStart w:id="17" w:name="OLE_LINK7"/>
       <w:bookmarkStart w:id="18" w:name="OLE_LINK8"/>
-      <w:bookmarkStart w:id="19" w:name="_Toc75979721"/>
+      <w:bookmarkStart w:id="19" w:name="_Toc76373625"/>
       <w:r>
         <w:rPr>
           <w:rStyle w:val="BookTitle"/>
@@ -8779,7 +9215,7 @@
       </w:pPr>
       <w:bookmarkStart w:id="22" w:name="OLE_LINK11"/>
       <w:bookmarkStart w:id="23" w:name="OLE_LINK12"/>
-      <w:bookmarkStart w:id="24" w:name="_Toc75979722"/>
+      <w:bookmarkStart w:id="24" w:name="_Toc76373626"/>
       <w:r>
         <w:rPr>
           <w:rStyle w:val="BookTitle"/>
@@ -9833,7 +10269,7 @@
       </w:pPr>
       <w:bookmarkStart w:id="25" w:name="OLE_LINK13"/>
       <w:bookmarkStart w:id="26" w:name="OLE_LINK14"/>
-      <w:bookmarkStart w:id="27" w:name="_Toc75979723"/>
+      <w:bookmarkStart w:id="27" w:name="_Toc76373627"/>
       <w:r>
         <w:rPr>
           <w:rStyle w:val="BookTitle"/>
@@ -10568,7 +11004,7 @@
           <w:rStyle w:val="BookTitle"/>
         </w:rPr>
       </w:pPr>
-      <w:bookmarkStart w:id="33" w:name="_Toc75979724"/>
+      <w:bookmarkStart w:id="33" w:name="_Toc76373628"/>
       <w:r>
         <w:rPr>
           <w:rStyle w:val="BookTitle"/>
@@ -10868,7 +11304,7 @@
           <w:rStyle w:val="BookTitle"/>
         </w:rPr>
       </w:pPr>
-      <w:bookmarkStart w:id="34" w:name="_Toc75979725"/>
+      <w:bookmarkStart w:id="34" w:name="_Toc76373629"/>
       <w:r>
         <w:rPr>
           <w:rStyle w:val="BookTitle"/>
@@ -11164,7 +11600,7 @@
       </w:pPr>
       <w:bookmarkStart w:id="35" w:name="Variables_De_Despliegue"/>
       <w:bookmarkStart w:id="36" w:name="_Variables_de_despliegue"/>
-      <w:bookmarkStart w:id="37" w:name="_Toc75979726"/>
+      <w:bookmarkStart w:id="37" w:name="_Toc76373630"/>
       <w:bookmarkEnd w:id="36"/>
       <w:r>
         <w:rPr>
@@ -11201,7 +11637,7 @@
           <w:lang w:val="es-ES"/>
         </w:rPr>
       </w:pPr>
-      <w:bookmarkStart w:id="38" w:name="_Toc75979727"/>
+      <w:bookmarkStart w:id="38" w:name="_Toc76373631"/>
       <w:r>
         <w:rPr>
           <w:lang w:val="es-ES"/>
@@ -11217,7 +11653,7 @@
           <w:lang w:val="es-ES"/>
         </w:rPr>
       </w:pPr>
-      <w:bookmarkStart w:id="39" w:name="_Toc75979728"/>
+      <w:bookmarkStart w:id="39" w:name="_Toc76373632"/>
       <w:r>
         <w:rPr>
           <w:lang w:val="es-ES"/>
@@ -11316,7 +11752,7 @@
           <w:lang w:val="es-ES"/>
         </w:rPr>
       </w:pPr>
-      <w:bookmarkStart w:id="42" w:name="_Toc75979729"/>
+      <w:bookmarkStart w:id="42" w:name="_Toc76373633"/>
       <w:bookmarkEnd w:id="40"/>
       <w:bookmarkEnd w:id="41"/>
       <w:r>
@@ -11416,7 +11852,7 @@
           <w:lang w:val="es-ES"/>
         </w:rPr>
       </w:pPr>
-      <w:bookmarkStart w:id="43" w:name="_Toc75979730"/>
+      <w:bookmarkStart w:id="43" w:name="_Toc76373634"/>
       <w:r>
         <w:rPr>
           <w:lang w:val="es-ES"/>
@@ -11499,7 +11935,7 @@
           <w:lang w:val="es-ES"/>
         </w:rPr>
       </w:pPr>
-      <w:bookmarkStart w:id="44" w:name="_Toc75979731"/>
+      <w:bookmarkStart w:id="44" w:name="_Toc76373635"/>
       <w:r>
         <w:rPr>
           <w:lang w:val="es-ES"/>
@@ -11568,7 +12004,7 @@
           <w:lang w:val="es-ES"/>
         </w:rPr>
       </w:pPr>
-      <w:bookmarkStart w:id="45" w:name="_Toc75979732"/>
+      <w:bookmarkStart w:id="45" w:name="_Toc76373636"/>
       <w:r>
         <w:rPr>
           <w:lang w:val="es-ES"/>
@@ -11652,7 +12088,7 @@
           <w:lang w:val="es-ES"/>
         </w:rPr>
       </w:pPr>
-      <w:bookmarkStart w:id="46" w:name="_Toc75979733"/>
+      <w:bookmarkStart w:id="46" w:name="_Toc76373637"/>
       <w:r>
         <w:rPr>
           <w:lang w:val="es-ES"/>
@@ -11744,7 +12180,7 @@
         </w:rPr>
       </w:pPr>
       <w:bookmarkStart w:id="47" w:name="_location"/>
-      <w:bookmarkStart w:id="48" w:name="_Toc75979734"/>
+      <w:bookmarkStart w:id="48" w:name="_Toc76373638"/>
       <w:bookmarkEnd w:id="47"/>
       <w:r>
         <w:rPr>
@@ -11814,7 +12250,7 @@
           <w:lang w:val="es-ES"/>
         </w:rPr>
       </w:pPr>
-      <w:bookmarkStart w:id="49" w:name="_Toc75979735"/>
+      <w:bookmarkStart w:id="49" w:name="_Toc76373639"/>
       <w:r>
         <w:rPr>
           <w:lang w:val="es-ES"/>
@@ -11883,7 +12319,7 @@
           <w:lang w:val="es-ES"/>
         </w:rPr>
       </w:pPr>
-      <w:bookmarkStart w:id="50" w:name="_Toc75979736"/>
+      <w:bookmarkStart w:id="50" w:name="_Toc76373640"/>
       <w:r>
         <w:rPr>
           <w:lang w:val="es-ES"/>
@@ -11952,7 +12388,7 @@
           <w:lang w:val="es-ES"/>
         </w:rPr>
       </w:pPr>
-      <w:bookmarkStart w:id="51" w:name="_Toc75979737"/>
+      <w:bookmarkStart w:id="51" w:name="_Toc76373641"/>
       <w:r>
         <w:rPr>
           <w:lang w:val="es-ES"/>
@@ -12037,7 +12473,7 @@
           <w:lang w:val="es-ES"/>
         </w:rPr>
       </w:pPr>
-      <w:bookmarkStart w:id="54" w:name="_Toc75979738"/>
+      <w:bookmarkStart w:id="54" w:name="_Toc76373642"/>
       <w:r>
         <w:rPr>
           <w:lang w:val="es-ES"/>
@@ -12118,7 +12554,7 @@
           <w:lang w:val="es-ES"/>
         </w:rPr>
       </w:pPr>
-      <w:bookmarkStart w:id="55" w:name="_Toc75979739"/>
+      <w:bookmarkStart w:id="55" w:name="_Toc76373643"/>
       <w:r>
         <w:rPr>
           <w:lang w:val="es-ES"/>
@@ -12206,7 +12642,7 @@
           <w:lang w:val="es-ES"/>
         </w:rPr>
       </w:pPr>
-      <w:bookmarkStart w:id="56" w:name="_Toc75979740"/>
+      <w:bookmarkStart w:id="56" w:name="_Toc76373644"/>
       <w:r>
         <w:rPr>
           <w:lang w:val="es-ES"/>
@@ -12289,7 +12725,7 @@
           <w:lang w:val="es-ES"/>
         </w:rPr>
       </w:pPr>
-      <w:bookmarkStart w:id="57" w:name="_Toc75979741"/>
+      <w:bookmarkStart w:id="57" w:name="_Toc76373645"/>
       <w:r>
         <w:rPr>
           <w:lang w:val="es-ES"/>
@@ -12392,7 +12828,7 @@
         </w:rPr>
       </w:pPr>
       <w:bookmarkStart w:id="58" w:name="Utilidades_Desarrolladas"/>
-      <w:bookmarkStart w:id="59" w:name="_Toc75979742"/>
+      <w:bookmarkStart w:id="59" w:name="_Toc76373646"/>
       <w:r>
         <w:rPr>
           <w:lang w:val="es-ES"/>
@@ -12421,7 +12857,7 @@
           <w:lang w:val="es-ES"/>
         </w:rPr>
       </w:pPr>
-      <w:bookmarkStart w:id="60" w:name="_Toc75979743"/>
+      <w:bookmarkStart w:id="60" w:name="_Toc76373647"/>
       <w:bookmarkEnd w:id="58"/>
       <w:r>
         <w:rPr>
@@ -12559,7 +12995,7 @@
         </w:rPr>
       </w:pPr>
       <w:bookmarkStart w:id="61" w:name="_bin/run.sh"/>
-      <w:bookmarkStart w:id="62" w:name="_Toc75979744"/>
+      <w:bookmarkStart w:id="62" w:name="_Toc76373648"/>
       <w:bookmarkEnd w:id="61"/>
       <w:r>
         <w:rPr>
@@ -12607,7 +13043,7 @@
           <w:lang w:val="es-ES"/>
         </w:rPr>
       </w:pPr>
-      <w:bookmarkStart w:id="63" w:name="_Toc75979745"/>
+      <w:bookmarkStart w:id="63" w:name="_Toc76373649"/>
       <w:r>
         <w:rPr>
           <w:rStyle w:val="Heading3Char"/>
@@ -12717,7 +13153,7 @@
           <w:lang w:val="es-ES"/>
         </w:rPr>
       </w:pPr>
-      <w:bookmarkStart w:id="66" w:name="_Toc75979746"/>
+      <w:bookmarkStart w:id="66" w:name="_Toc76373650"/>
       <w:r>
         <w:rPr>
           <w:rStyle w:val="Heading3Char"/>
@@ -12799,7 +13235,7 @@
           <w:lang w:val="es-ES"/>
         </w:rPr>
       </w:pPr>
-      <w:bookmarkStart w:id="67" w:name="_Toc75979747"/>
+      <w:bookmarkStart w:id="67" w:name="_Toc76373651"/>
       <w:r>
         <w:rPr>
           <w:rStyle w:val="Heading3Char"/>
@@ -12881,7 +13317,7 @@
           <w:lang w:val="es-ES"/>
         </w:rPr>
       </w:pPr>
-      <w:bookmarkStart w:id="68" w:name="_Toc75979748"/>
+      <w:bookmarkStart w:id="68" w:name="_Toc76373652"/>
       <w:r>
         <w:rPr>
           <w:rStyle w:val="Heading3Char"/>
@@ -12964,7 +13400,7 @@
           <w:rFonts w:eastAsiaTheme="minorHAnsi"/>
         </w:rPr>
       </w:pPr>
-      <w:bookmarkStart w:id="69" w:name="_Toc75979749"/>
+      <w:bookmarkStart w:id="69" w:name="_Toc76373653"/>
       <w:r>
         <w:rPr>
           <w:rStyle w:val="Heading3Char"/>
@@ -13052,7 +13488,7 @@
           <w:lang w:val="es-ES"/>
         </w:rPr>
       </w:pPr>
-      <w:bookmarkStart w:id="70" w:name="_Toc75979750"/>
+      <w:bookmarkStart w:id="70" w:name="_Toc76373654"/>
       <w:r>
         <w:rPr>
           <w:rStyle w:val="Heading3Char"/>
@@ -13128,7 +13564,7 @@
           <w:lang w:val="es-ES"/>
         </w:rPr>
       </w:pPr>
-      <w:bookmarkStart w:id="71" w:name="_Toc75979751"/>
+      <w:bookmarkStart w:id="71" w:name="_Toc76373655"/>
       <w:r>
         <w:rPr>
           <w:lang w:val="es-ES"/>
@@ -13258,7 +13694,7 @@
           <w:lang w:val="es-ES"/>
         </w:rPr>
       </w:pPr>
-      <w:bookmarkStart w:id="72" w:name="_Toc75979752"/>
+      <w:bookmarkStart w:id="72" w:name="_Toc76373656"/>
       <w:r>
         <w:rPr>
           <w:lang w:val="es-ES"/>
@@ -13315,7 +13751,7 @@
           <w:lang w:val="es-ES"/>
         </w:rPr>
       </w:pPr>
-      <w:bookmarkStart w:id="74" w:name="_Toc75979753"/>
+      <w:bookmarkStart w:id="74" w:name="_Toc76373657"/>
       <w:r>
         <w:rPr>
           <w:lang w:val="es-ES"/>
@@ -13420,7 +13856,7 @@
         </w:rPr>
       </w:pPr>
       <w:bookmarkStart w:id="75" w:name="_Diagrama_2:_Relación"/>
-      <w:bookmarkStart w:id="76" w:name="_Toc75979754"/>
+      <w:bookmarkStart w:id="76" w:name="_Toc76373658"/>
       <w:bookmarkEnd w:id="75"/>
       <w:r>
         <w:rPr>
@@ -13504,7 +13940,7 @@
         </w:rPr>
       </w:pPr>
       <w:bookmarkStart w:id="77" w:name="_Diagrama_3:_Servicios"/>
-      <w:bookmarkStart w:id="78" w:name="_Toc75979755"/>
+      <w:bookmarkStart w:id="78" w:name="_Toc76373659"/>
       <w:bookmarkEnd w:id="77"/>
       <w:r>
         <w:rPr>
@@ -13596,7 +14032,7 @@
         </w:rPr>
       </w:pPr>
       <w:bookmarkStart w:id="79" w:name="_Diagrama_4:_Kubernetes"/>
-      <w:bookmarkStart w:id="80" w:name="_Toc75979756"/>
+      <w:bookmarkStart w:id="80" w:name="_Toc76373660"/>
       <w:bookmarkEnd w:id="79"/>
       <w:r>
         <w:rPr>
@@ -13679,7 +14115,7 @@
           <w:lang w:val="es-ES"/>
         </w:rPr>
       </w:pPr>
-      <w:bookmarkStart w:id="81" w:name="_Toc75979757"/>
+      <w:bookmarkStart w:id="81" w:name="_Toc76373661"/>
       <w:r>
         <w:rPr>
           <w:lang w:val="es-ES"/>
@@ -13714,7 +14150,7 @@
           <w:lang w:val="es-ES"/>
         </w:rPr>
       </w:pPr>
-      <w:bookmarkStart w:id="82" w:name="_Toc75979758"/>
+      <w:bookmarkStart w:id="82" w:name="_Toc76373662"/>
       <w:r>
         <w:rPr>
           <w:lang w:val="es-ES"/>
@@ -13761,7 +14197,7 @@
       <w:pPr>
         <w:pStyle w:val="Heading3"/>
       </w:pPr>
-      <w:bookmarkStart w:id="83" w:name="_Toc75979759"/>
+      <w:bookmarkStart w:id="83" w:name="_Toc76373663"/>
       <w:r>
         <w:drawing>
           <wp:anchor distT="0" distB="0" distL="114300" distR="114300" simplePos="0" relativeHeight="251663360" behindDoc="0" locked="0" layoutInCell="1" allowOverlap="1" wp14:anchorId="1EF4F99D" wp14:editId="3718C34B">
@@ -14421,7 +14857,7 @@
       <w:pPr>
         <w:pStyle w:val="Heading3"/>
       </w:pPr>
-      <w:bookmarkStart w:id="84" w:name="_Toc75979760"/>
+      <w:bookmarkStart w:id="84" w:name="_Toc76373664"/>
       <w:r>
         <w:drawing>
           <wp:anchor distT="0" distB="0" distL="114300" distR="114300" simplePos="0" relativeHeight="251664384" behindDoc="0" locked="0" layoutInCell="1" allowOverlap="1" wp14:anchorId="0FEDAD27" wp14:editId="2C186A31">
@@ -14682,7 +15118,7 @@
           <w:lang w:val="es-ES"/>
         </w:rPr>
       </w:pPr>
-      <w:bookmarkStart w:id="85" w:name="_Toc75979761"/>
+      <w:bookmarkStart w:id="85" w:name="_Toc76373665"/>
       <w:r>
         <w:rPr>
           <w:lang w:val="es-ES"/>
@@ -14737,7 +15173,31 @@
         <w:rPr>
           <w:lang w:val="es-ES"/>
         </w:rPr>
-        <w:t xml:space="preserve">al resto de situaciones. Estas fueron en particular 2 (dos) situaciones que </w:t>
+        <w:t xml:space="preserve">al resto de situaciones. Estas fueron en particular </w:t>
+      </w:r>
+      <w:r>
+        <w:rPr>
+          <w:lang w:val="es-ES"/>
+        </w:rPr>
+        <w:t>4</w:t>
+      </w:r>
+      <w:r>
+        <w:rPr>
+          <w:lang w:val="es-ES"/>
+        </w:rPr>
+        <w:t xml:space="preserve"> (</w:t>
+      </w:r>
+      <w:r>
+        <w:rPr>
+          <w:lang w:val="es-ES"/>
+        </w:rPr>
+        <w:t>cuatro</w:t>
+      </w:r>
+      <w:r>
+        <w:rPr>
+          <w:lang w:val="es-ES"/>
+        </w:rPr>
+        <w:t xml:space="preserve">) situaciones que </w:t>
       </w:r>
       <w:r>
         <w:rPr>
@@ -14753,7 +15213,7 @@
           <w:lang w:val="es-ES"/>
         </w:rPr>
       </w:pPr>
-      <w:bookmarkStart w:id="86" w:name="_Toc75979762"/>
+      <w:bookmarkStart w:id="86" w:name="_Toc76373666"/>
       <w:r>
         <w:rPr>
           <w:lang w:val="es-ES"/>
@@ -14769,7 +15229,7 @@
           <w:lang w:val="es-ES"/>
         </w:rPr>
       </w:pPr>
-      <w:bookmarkStart w:id="87" w:name="_Toc75979763"/>
+      <w:bookmarkStart w:id="87" w:name="_Toc76373667"/>
       <w:r>
         <w:rPr>
           <w:lang w:val="es-ES"/>
@@ -14810,7 +15270,7 @@
           <w:lang w:val="es-ES"/>
         </w:rPr>
       </w:pPr>
-      <w:bookmarkStart w:id="88" w:name="_Toc75979764"/>
+      <w:bookmarkStart w:id="88" w:name="_Toc76373668"/>
       <w:r>
         <w:rPr>
           <w:lang w:val="es-ES"/>
@@ -14877,7 +15337,7 @@
           <w:lang w:val="es-ES"/>
         </w:rPr>
       </w:pPr>
-      <w:bookmarkStart w:id="89" w:name="_Toc75979765"/>
+      <w:bookmarkStart w:id="89" w:name="_Toc76373669"/>
       <w:r>
         <w:rPr>
           <w:lang w:val="es-ES"/>
@@ -14893,7 +15353,7 @@
           <w:lang w:val="es-ES"/>
         </w:rPr>
       </w:pPr>
-      <w:bookmarkStart w:id="90" w:name="_Toc75979766"/>
+      <w:bookmarkStart w:id="90" w:name="_Toc76373670"/>
       <w:r>
         <w:rPr>
           <w:lang w:val="es-ES"/>
@@ -15006,7 +15466,7 @@
           <w:lang w:val="es-ES"/>
         </w:rPr>
       </w:pPr>
-      <w:bookmarkStart w:id="91" w:name="_Toc75979767"/>
+      <w:bookmarkStart w:id="91" w:name="_Toc76373671"/>
       <w:r>
         <w:rPr>
           <w:lang w:val="es-ES"/>
@@ -15437,9 +15897,654 @@
         <w:t>.</w:t>
       </w:r>
     </w:p>
-    <w:p/>
+    <w:p>
+      <w:pPr>
+        <w:pStyle w:val="Heading2"/>
+        <w:rPr>
+          <w:lang w:val="es-ES"/>
+        </w:rPr>
+      </w:pPr>
+    </w:p>
+    <w:p>
+      <w:pPr>
+        <w:pStyle w:val="Heading2"/>
+        <w:rPr>
+          <w:lang w:val="es-ES"/>
+        </w:rPr>
+      </w:pPr>
+      <w:bookmarkStart w:id="92" w:name="_Toc76373672"/>
+      <w:r>
+        <w:rPr>
+          <w:lang w:val="es-ES"/>
+        </w:rPr>
+        <w:t>Kubernetes CNI</w:t>
+      </w:r>
+      <w:bookmarkEnd w:id="92"/>
+    </w:p>
+    <w:p>
+      <w:pPr>
+        <w:pStyle w:val="Heading3"/>
+        <w:rPr>
+          <w:lang w:val="es-ES"/>
+        </w:rPr>
+      </w:pPr>
+      <w:bookmarkStart w:id="93" w:name="_Toc76373673"/>
+      <w:r>
+        <w:rPr>
+          <w:lang w:val="es-ES"/>
+        </w:rPr>
+        <w:t>Descripción:</w:t>
+      </w:r>
+      <w:bookmarkEnd w:id="93"/>
+    </w:p>
+    <w:p>
+      <w:pPr>
+        <w:rPr>
+          <w:lang w:val="es-ES"/>
+        </w:rPr>
+      </w:pPr>
+      <w:r>
+        <w:rPr>
+          <w:lang w:val="es-ES"/>
+        </w:rPr>
+        <w:t>Calico</w:t>
+      </w:r>
+      <w:r>
+        <w:rPr>
+          <w:lang w:val="es-ES"/>
+        </w:rPr>
+        <w:t xml:space="preserve"> no funciona en Azure, </w:t>
+      </w:r>
+      <w:r>
+        <w:rPr>
+          <w:lang w:val="es-ES"/>
+        </w:rPr>
+        <w:t xml:space="preserve">después de varios intentos con diferentes </w:t>
+      </w:r>
+      <w:r>
+        <w:rPr>
+          <w:lang w:val="es-ES"/>
+        </w:rPr>
+        <w:t xml:space="preserve">métodos de aplicación </w:t>
+      </w:r>
+      <w:r>
+        <w:rPr>
+          <w:lang w:val="es-ES"/>
+        </w:rPr>
+        <w:t xml:space="preserve">de Calico encontré un sitio de Azure </w:t>
+      </w:r>
+      <w:r>
+        <w:rPr>
+          <w:lang w:val="es-ES"/>
+        </w:rPr>
+        <w:t xml:space="preserve">en donde explican </w:t>
+      </w:r>
+      <w:r>
+        <w:rPr>
+          <w:lang w:val="es-ES"/>
+        </w:rPr>
+        <w:t xml:space="preserve">cómo </w:t>
+      </w:r>
+      <w:r>
+        <w:rPr>
+          <w:lang w:val="es-ES"/>
+        </w:rPr>
+        <w:t>aplicar el CNI de Flannel.</w:t>
+      </w:r>
+    </w:p>
+    <w:p>
+      <w:pPr>
+        <w:pStyle w:val="Heading3"/>
+        <w:rPr>
+          <w:lang w:val="es-ES"/>
+        </w:rPr>
+      </w:pPr>
+    </w:p>
+    <w:p>
+      <w:pPr>
+        <w:pStyle w:val="Heading3"/>
+        <w:rPr>
+          <w:lang w:val="es-ES"/>
+        </w:rPr>
+      </w:pPr>
+      <w:bookmarkStart w:id="94" w:name="_Toc76373674"/>
+      <w:r>
+        <w:rPr>
+          <w:lang w:val="es-ES"/>
+        </w:rPr>
+        <w:t>Solución:</w:t>
+      </w:r>
+      <w:bookmarkEnd w:id="94"/>
+    </w:p>
+    <w:p>
+      <w:pPr>
+        <w:rPr>
+          <w:lang w:val="es-ES"/>
+        </w:rPr>
+      </w:pPr>
+      <w:r>
+        <w:rPr>
+          <w:lang w:val="es-ES"/>
+        </w:rPr>
+        <w:t xml:space="preserve">La solución fue tomada del sitio de Azure </w:t>
+      </w:r>
+      <w:hyperlink r:id="rId40" w:history="1">
+        <w:r>
+          <w:rPr>
+            <w:rStyle w:val="Hyperlink"/>
+            <w:lang w:val="es-ES"/>
+          </w:rPr>
+          <w:t>https://docs.microsoft.com/e</w:t>
+        </w:r>
+        <w:r>
+          <w:rPr>
+            <w:rStyle w:val="Hyperlink"/>
+            <w:lang w:val="es-ES"/>
+          </w:rPr>
+          <w:t>n</w:t>
+        </w:r>
+        <w:r>
+          <w:rPr>
+            <w:rStyle w:val="Hyperlink"/>
+            <w:lang w:val="es-ES"/>
+          </w:rPr>
+          <w:t>-us/sql/big-data-cluster/deploy-with-kubeadm?view=sql-server-ver15</w:t>
+        </w:r>
+      </w:hyperlink>
+      <w:r>
+        <w:rPr>
+          <w:lang w:val="es-ES"/>
+        </w:rPr>
+        <w:t xml:space="preserve">, particularmente </w:t>
+      </w:r>
+      <w:r>
+        <w:rPr>
+          <w:lang w:val="es-ES"/>
+        </w:rPr>
+        <w:t xml:space="preserve">del apartado </w:t>
+      </w:r>
+      <w:r>
+        <w:rPr>
+          <w:lang w:val="es-ES"/>
+        </w:rPr>
+        <w:t>“</w:t>
+      </w:r>
+      <w:r>
+        <w:rPr>
+          <w:i/>
+          <w:iCs/>
+          <w:lang w:val="es-ES"/>
+        </w:rPr>
+        <w:t>Configure the Kubernetes Master</w:t>
+      </w:r>
+      <w:r>
+        <w:rPr>
+          <w:lang w:val="es-ES"/>
+        </w:rPr>
+        <w:t>”</w:t>
+      </w:r>
+    </w:p>
+    <w:p>
+      <w:pPr>
+        <w:pStyle w:val="Heading2"/>
+        <w:rPr>
+          <w:lang w:val="es-ES"/>
+        </w:rPr>
+      </w:pPr>
+    </w:p>
+    <w:p>
+      <w:pPr>
+        <w:pStyle w:val="Heading2"/>
+        <w:rPr>
+          <w:lang w:val="es-ES"/>
+        </w:rPr>
+      </w:pPr>
+      <w:bookmarkStart w:id="95" w:name="_Toc76373675"/>
+      <w:r>
+        <w:rPr>
+          <w:lang w:val="es-ES"/>
+        </w:rPr>
+        <w:t>Terraform no muestra IP pública</w:t>
+      </w:r>
+      <w:bookmarkEnd w:id="95"/>
+    </w:p>
+    <w:p>
+      <w:pPr>
+        <w:pStyle w:val="Heading3"/>
+        <w:rPr>
+          <w:lang w:val="es-ES"/>
+        </w:rPr>
+      </w:pPr>
+      <w:bookmarkStart w:id="96" w:name="_Toc76373676"/>
+      <w:r>
+        <w:rPr>
+          <w:lang w:val="es-ES"/>
+        </w:rPr>
+        <w:t>Descripción:</w:t>
+      </w:r>
+      <w:bookmarkEnd w:id="96"/>
+    </w:p>
+    <w:p>
+      <w:pPr>
+        <w:rPr>
+          <w:lang w:val="es-ES"/>
+        </w:rPr>
+      </w:pPr>
+      <w:r>
+        <w:rPr>
+          <w:lang w:val="es-ES"/>
+        </w:rPr>
+        <w:t>Luego de la creación de la infraestructura utilizando Terraform</w:t>
+      </w:r>
+      <w:r>
+        <w:rPr>
+          <w:lang w:val="es-ES"/>
+        </w:rPr>
+        <w:t xml:space="preserve">, cuando </w:t>
+      </w:r>
+      <w:r>
+        <w:rPr>
+          <w:lang w:val="es-ES"/>
+        </w:rPr>
+        <w:t xml:space="preserve">queremos mostrar </w:t>
+      </w:r>
+      <w:r>
+        <w:rPr>
+          <w:lang w:val="es-ES"/>
+        </w:rPr>
+        <w:t>la dirección IP pública asignada no obtenemos resultado. Esto se debe a que Azure no asigna direcci</w:t>
+      </w:r>
+      <w:r>
+        <w:rPr>
+          <w:lang w:val="es-ES"/>
+        </w:rPr>
+        <w:t>ones</w:t>
+      </w:r>
+      <w:r>
+        <w:rPr>
+          <w:lang w:val="es-ES"/>
+        </w:rPr>
+        <w:t xml:space="preserve"> IP hasta</w:t>
+      </w:r>
+      <w:r>
+        <w:rPr>
+          <w:lang w:val="es-ES"/>
+        </w:rPr>
+        <w:t xml:space="preserve"> que se utilizan en un recurso que se está ejecutando.</w:t>
+      </w:r>
+    </w:p>
+    <w:p>
+      <w:pPr>
+        <w:pStyle w:val="Heading3"/>
+        <w:rPr>
+          <w:lang w:val="es-ES"/>
+        </w:rPr>
+      </w:pPr>
+      <w:bookmarkStart w:id="97" w:name="_Toc76373677"/>
+      <w:r>
+        <w:rPr>
+          <w:lang w:val="es-ES"/>
+        </w:rPr>
+        <w:t>Solución:</w:t>
+      </w:r>
+      <w:bookmarkEnd w:id="97"/>
+    </w:p>
+    <w:p>
+      <w:pPr>
+        <w:rPr>
+          <w:lang w:val="es-ES"/>
+        </w:rPr>
+      </w:pPr>
+      <w:r>
+        <w:rPr>
+          <w:lang w:val="es-ES"/>
+        </w:rPr>
+        <w:t xml:space="preserve">Utilizar un </w:t>
+      </w:r>
+      <w:r>
+        <w:rPr>
+          <w:lang w:val="es-ES"/>
+        </w:rPr>
+        <w:t>recurso</w:t>
+      </w:r>
+      <w:r>
+        <w:rPr>
+          <w:lang w:val="es-ES"/>
+        </w:rPr>
+        <w:t xml:space="preserve"> de datos de Terraform que dependa de la máquina virtual que ya esté corriendo. De esta manera el valor</w:t>
+      </w:r>
+      <w:r>
+        <w:rPr>
+          <w:lang w:val="es-ES"/>
+        </w:rPr>
+        <w:t xml:space="preserve"> que se quiere mostrar </w:t>
+      </w:r>
+      <w:r>
+        <w:rPr>
+          <w:lang w:val="es-ES"/>
+        </w:rPr>
+        <w:t xml:space="preserve">de la dirección IP </w:t>
+      </w:r>
+      <w:r>
+        <w:rPr>
+          <w:lang w:val="es-ES"/>
+        </w:rPr>
+        <w:t xml:space="preserve">ya </w:t>
+      </w:r>
+      <w:r>
+        <w:rPr>
+          <w:lang w:val="es-ES"/>
+        </w:rPr>
+        <w:t>ha sido asignado al recurso</w:t>
+      </w:r>
+      <w:r>
+        <w:rPr>
+          <w:lang w:val="es-ES"/>
+        </w:rPr>
+        <w:t xml:space="preserve"> y utilizamos el recurso de datos como origen de la dirección IP a mostrar</w:t>
+      </w:r>
+      <w:r>
+        <w:rPr>
+          <w:lang w:val="es-ES"/>
+        </w:rPr>
+        <w:t>:</w:t>
+      </w:r>
+    </w:p>
+    <w:p>
+      <w:pPr>
+        <w:spacing w:line="240" w:lineRule="auto"/>
+        <w:jc w:val="left"/>
+        <w:rPr>
+          <w:rFonts w:ascii="Arial" w:hAnsi="Arial" w:cs="Meslo LG L DZ for Powerline"/>
+          <w:i/>
+          <w:iCs/>
+          <w:szCs w:val="20"/>
+          <w:lang w:val="en-US"/>
+        </w:rPr>
+      </w:pPr>
+      <w:r>
+        <w:rPr>
+          <w:rFonts w:ascii="Arial" w:hAnsi="Arial" w:cs="Meslo LG L DZ for Powerline"/>
+          <w:i/>
+          <w:iCs/>
+          <w:szCs w:val="20"/>
+          <w:lang w:val="en-US"/>
+        </w:rPr>
+        <w:t># Recurso de datos</w:t>
+      </w:r>
+    </w:p>
+    <w:p>
+      <w:pPr>
+        <w:spacing w:line="240" w:lineRule="auto"/>
+        <w:jc w:val="left"/>
+        <w:rPr>
+          <w:rFonts w:ascii="Arial" w:hAnsi="Arial" w:cs="Meslo LG L DZ for Powerline"/>
+          <w:i/>
+          <w:iCs/>
+          <w:szCs w:val="20"/>
+        </w:rPr>
+      </w:pPr>
+      <w:r>
+        <w:rPr>
+          <w:rFonts w:ascii="Arial" w:hAnsi="Arial" w:cs="Meslo LG L DZ for Powerline"/>
+          <w:i/>
+          <w:iCs/>
+          <w:szCs w:val="20"/>
+        </w:rPr>
+        <w:t>data "azurerm_public_ip" "pi_k8s" {</w:t>
+      </w:r>
+    </w:p>
+    <w:p>
+      <w:pPr>
+        <w:spacing w:line="240" w:lineRule="auto"/>
+        <w:jc w:val="left"/>
+        <w:rPr>
+          <w:rFonts w:ascii="Arial" w:hAnsi="Arial" w:cs="Meslo LG L DZ for Powerline"/>
+          <w:i/>
+          <w:iCs/>
+          <w:szCs w:val="20"/>
+        </w:rPr>
+      </w:pPr>
+      <w:r>
+        <w:rPr>
+          <w:rFonts w:ascii="Arial" w:hAnsi="Arial" w:cs="Meslo LG L DZ for Powerline"/>
+          <w:i/>
+          <w:iCs/>
+          <w:szCs w:val="20"/>
+        </w:rPr>
+        <w:t xml:space="preserve">  name                = azurerm_public_ip.pi_k8s.name</w:t>
+      </w:r>
+    </w:p>
+    <w:p>
+      <w:pPr>
+        <w:spacing w:line="240" w:lineRule="auto"/>
+        <w:jc w:val="left"/>
+        <w:rPr>
+          <w:rFonts w:ascii="Arial" w:hAnsi="Arial" w:cs="Meslo LG L DZ for Powerline"/>
+          <w:i/>
+          <w:iCs/>
+          <w:szCs w:val="20"/>
+        </w:rPr>
+      </w:pPr>
+      <w:r>
+        <w:rPr>
+          <w:rFonts w:ascii="Arial" w:hAnsi="Arial" w:cs="Meslo LG L DZ for Powerline"/>
+          <w:i/>
+          <w:iCs/>
+          <w:szCs w:val="20"/>
+        </w:rPr>
+        <w:t xml:space="preserve">  resource_group_name = azurerm_resource_group.rg_k8s.name</w:t>
+      </w:r>
+    </w:p>
+    <w:p>
+      <w:pPr>
+        <w:spacing w:line="240" w:lineRule="auto"/>
+        <w:jc w:val="left"/>
+        <w:rPr>
+          <w:rFonts w:ascii="Arial" w:hAnsi="Arial" w:cs="Meslo LG L DZ for Powerline"/>
+          <w:i/>
+          <w:iCs/>
+          <w:szCs w:val="20"/>
+          <w:lang w:val="en-US"/>
+        </w:rPr>
+      </w:pPr>
+      <w:r>
+        <w:rPr>
+          <w:rFonts w:ascii="Arial" w:hAnsi="Arial" w:cs="Meslo LG L DZ for Powerline"/>
+          <w:i/>
+          <w:iCs/>
+          <w:szCs w:val="20"/>
+          <w:lang w:val="en-US"/>
+        </w:rPr>
+        <w:t xml:space="preserve">  # Depende de la VM Master</w:t>
+      </w:r>
+    </w:p>
+    <w:p>
+      <w:pPr>
+        <w:spacing w:line="240" w:lineRule="auto"/>
+        <w:jc w:val="left"/>
+        <w:rPr>
+          <w:rFonts w:ascii="Arial" w:hAnsi="Arial" w:cs="Meslo LG L DZ for Powerline"/>
+          <w:i/>
+          <w:iCs/>
+          <w:szCs w:val="20"/>
+        </w:rPr>
+      </w:pPr>
+      <w:r>
+        <w:rPr>
+          <w:rFonts w:ascii="Arial" w:hAnsi="Arial" w:cs="Meslo LG L DZ for Powerline"/>
+          <w:i/>
+          <w:iCs/>
+          <w:szCs w:val="20"/>
+        </w:rPr>
+        <w:t xml:space="preserve">  depends_on          = [azurerm_virtual_machine.vm_k8s_master]</w:t>
+      </w:r>
+    </w:p>
+    <w:p>
+      <w:pPr>
+        <w:spacing w:line="240" w:lineRule="auto"/>
+        <w:jc w:val="left"/>
+        <w:rPr>
+          <w:rFonts w:ascii="Arial" w:hAnsi="Arial" w:cs="Meslo LG L DZ for Powerline"/>
+          <w:i/>
+          <w:iCs/>
+          <w:szCs w:val="20"/>
+        </w:rPr>
+      </w:pPr>
+      <w:r>
+        <w:rPr>
+          <w:rFonts w:ascii="Arial" w:hAnsi="Arial" w:cs="Meslo LG L DZ for Powerline"/>
+          <w:i/>
+          <w:iCs/>
+          <w:szCs w:val="20"/>
+        </w:rPr>
+        <w:t>}</w:t>
+      </w:r>
+    </w:p>
+    <w:p>
+      <w:pPr>
+        <w:spacing w:line="240" w:lineRule="auto"/>
+        <w:jc w:val="left"/>
+        <w:rPr>
+          <w:rStyle w:val="Emphasis"/>
+          <w:lang w:val="en-US"/>
+        </w:rPr>
+      </w:pPr>
+    </w:p>
+    <w:p>
+      <w:pPr>
+        <w:spacing w:line="240" w:lineRule="auto"/>
+        <w:jc w:val="left"/>
+        <w:rPr>
+          <w:rStyle w:val="Emphasis"/>
+          <w:lang w:val="en-US"/>
+        </w:rPr>
+      </w:pPr>
+      <w:r>
+        <w:rPr>
+          <w:rStyle w:val="Emphasis"/>
+          <w:lang w:val="en-US"/>
+        </w:rPr>
+        <w:t># Mostramos IP pública</w:t>
+      </w:r>
+    </w:p>
+    <w:p>
+      <w:pPr>
+        <w:spacing w:line="240" w:lineRule="auto"/>
+        <w:jc w:val="left"/>
+        <w:rPr>
+          <w:rFonts w:ascii="Arial" w:hAnsi="Arial" w:cs="Meslo LG L DZ for Powerline"/>
+          <w:i/>
+          <w:iCs/>
+          <w:szCs w:val="20"/>
+        </w:rPr>
+      </w:pPr>
+      <w:r>
+        <w:rPr>
+          <w:rFonts w:ascii="Arial" w:hAnsi="Arial" w:cs="Meslo LG L DZ for Powerline"/>
+          <w:i/>
+          <w:iCs/>
+          <w:szCs w:val="20"/>
+        </w:rPr>
+        <w:t>output "master_public_address" {</w:t>
+      </w:r>
+    </w:p>
+    <w:p>
+      <w:pPr>
+        <w:spacing w:line="240" w:lineRule="auto"/>
+        <w:jc w:val="left"/>
+        <w:rPr>
+          <w:rFonts w:ascii="Arial" w:hAnsi="Arial" w:cs="Meslo LG L DZ for Powerline"/>
+          <w:i/>
+          <w:iCs/>
+          <w:szCs w:val="20"/>
+          <w:lang w:val="es-ES"/>
+        </w:rPr>
+      </w:pPr>
+      <w:r>
+        <w:rPr>
+          <w:rFonts w:ascii="Arial" w:hAnsi="Arial" w:cs="Meslo LG L DZ for Powerline"/>
+          <w:i/>
+          <w:iCs/>
+          <w:szCs w:val="20"/>
+          <w:lang w:val="en-US"/>
+        </w:rPr>
+        <w:t xml:space="preserve">  </w:t>
+      </w:r>
+      <w:r>
+        <w:rPr>
+          <w:rFonts w:ascii="Arial" w:hAnsi="Arial" w:cs="Meslo LG L DZ for Powerline"/>
+          <w:i/>
+          <w:iCs/>
+          <w:szCs w:val="20"/>
+          <w:lang w:val="es-ES"/>
+        </w:rPr>
+        <w:t># Utilizamos el recurso de datos</w:t>
+      </w:r>
+      <w:r>
+        <w:rPr>
+          <w:rFonts w:ascii="Arial" w:hAnsi="Arial" w:cs="Meslo LG L DZ for Powerline"/>
+          <w:i/>
+          <w:iCs/>
+          <w:szCs w:val="20"/>
+          <w:lang w:val="es-ES"/>
+        </w:rPr>
+        <w:t xml:space="preserve"> para mostrar la dirección IP</w:t>
+      </w:r>
+    </w:p>
+    <w:p>
+      <w:pPr>
+        <w:spacing w:line="240" w:lineRule="auto"/>
+        <w:jc w:val="left"/>
+        <w:rPr>
+          <w:rFonts w:ascii="Arial" w:hAnsi="Arial" w:cs="Meslo LG L DZ for Powerline"/>
+          <w:i/>
+          <w:iCs/>
+          <w:szCs w:val="20"/>
+        </w:rPr>
+      </w:pPr>
+      <w:r>
+        <w:rPr>
+          <w:rFonts w:ascii="Arial" w:hAnsi="Arial" w:cs="Meslo LG L DZ for Powerline"/>
+          <w:i/>
+          <w:iCs/>
+          <w:szCs w:val="20"/>
+        </w:rPr>
+        <w:t xml:space="preserve">  value = data.azurerm_public_ip.pi_k8s.ip_address</w:t>
+      </w:r>
+    </w:p>
+    <w:p>
+      <w:pPr>
+        <w:spacing w:line="240" w:lineRule="auto"/>
+        <w:jc w:val="left"/>
+        <w:rPr>
+          <w:rFonts w:ascii="Arial" w:hAnsi="Arial" w:cs="Meslo LG L DZ for Powerline"/>
+          <w:i/>
+          <w:iCs/>
+          <w:szCs w:val="20"/>
+        </w:rPr>
+      </w:pPr>
+      <w:r>
+        <w:rPr>
+          <w:rFonts w:ascii="Arial" w:hAnsi="Arial" w:cs="Meslo LG L DZ for Powerline"/>
+          <w:i/>
+          <w:iCs/>
+          <w:szCs w:val="20"/>
+        </w:rPr>
+        <w:t>}</w:t>
+      </w:r>
+    </w:p>
+    <w:p>
+      <w:pPr>
+        <w:spacing w:line="240" w:lineRule="auto"/>
+        <w:jc w:val="left"/>
+        <w:rPr>
+          <w:rStyle w:val="Emphasis"/>
+        </w:rPr>
+      </w:pPr>
+    </w:p>
     <w:sectPr>
-      <w:headerReference w:type="default" r:id="rId40"/>
+      <w:headerReference w:type="default" r:id="rId41"/>
       <w:pgSz w:w="11906" w:h="16838"/>
       <w:pgMar w:top="1440" w:right="1440" w:bottom="1440" w:left="1440" w:header="708" w:footer="708" w:gutter="0"/>
       <w:cols w:space="708"/>
@@ -19139,7 +20244,7 @@
 </file>
 
 <file path=customXml/itemProps1.xml><?xml version="1.0" encoding="utf-8"?>
-<ds:datastoreItem xmlns:ds="http://schemas.openxmlformats.org/officeDocument/2006/customXml" ds:itemID="{4F3A7E8B-49A3-A540-8772-BE31146D5174}">
+<ds:datastoreItem xmlns:ds="http://schemas.openxmlformats.org/officeDocument/2006/customXml" ds:itemID="{94914F8B-DDD8-B345-864B-E70CC05E5E49}">
   <ds:schemaRefs>
     <ds:schemaRef ds:uri="http://schemas.openxmlformats.org/officeDocument/2006/bibliography"/>
   </ds:schemaRefs>

</xml_diff>